<commit_message>
Made some adjustments to the install document.
</commit_message>
<xml_diff>
--- a/MINT Reference Implementation Documentation.docx
+++ b/MINT Reference Implementation Documentation.docx
@@ -128,7 +128,15 @@
         </w:numPr>
       </w:pPr>
       <w:r>
-        <w:t>SVN Client (TortoiseSVN recommended</w:t>
+        <w:t>SVN Client (</w:t>
+      </w:r>
+      <w:proofErr w:type="spellStart"/>
+      <w:r>
+        <w:t>TortoiseSVN</w:t>
+      </w:r>
+      <w:proofErr w:type="spellEnd"/>
+      <w:r>
+        <w:t xml:space="preserve"> recommended</w:t>
       </w:r>
       <w:r>
         <w:t xml:space="preserve"> - </w:t>
@@ -288,8 +296,13 @@
       <w:r>
         <w:t>SVN Client (</w:t>
       </w:r>
-      <w:r>
-        <w:t>TortoiseSVN recommended</w:t>
+      <w:proofErr w:type="spellStart"/>
+      <w:r>
+        <w:t>TortoiseSVN</w:t>
+      </w:r>
+      <w:proofErr w:type="spellEnd"/>
+      <w:r>
+        <w:t xml:space="preserve"> recommended</w:t>
       </w:r>
       <w:r>
         <w:t xml:space="preserve"> - </w:t>
@@ -382,8 +395,13 @@
           <w:numId w:val="9"/>
         </w:numPr>
       </w:pPr>
-      <w:r>
-        <w:t>Cygwin (</w:t>
+      <w:proofErr w:type="spellStart"/>
+      <w:r>
+        <w:t>Cygwin</w:t>
+      </w:r>
+      <w:proofErr w:type="spellEnd"/>
+      <w:r>
+        <w:t xml:space="preserve"> (</w:t>
       </w:r>
       <w:hyperlink r:id="rId15" w:history="1">
         <w:r>
@@ -409,8 +427,33 @@
           <w:b/>
           <w:u w:val="single"/>
         </w:rPr>
-        <w:t>MINT ClearCanvas Workstation Plugin</w:t>
-      </w:r>
+        <w:t xml:space="preserve">MINT </w:t>
+      </w:r>
+      <w:proofErr w:type="spellStart"/>
+      <w:r>
+        <w:rPr>
+          <w:b/>
+          <w:u w:val="single"/>
+        </w:rPr>
+        <w:t>ClearCanvas</w:t>
+      </w:r>
+      <w:proofErr w:type="spellEnd"/>
+      <w:r>
+        <w:rPr>
+          <w:b/>
+          <w:u w:val="single"/>
+        </w:rPr>
+        <w:t xml:space="preserve"> Workstation </w:t>
+      </w:r>
+      <w:proofErr w:type="spellStart"/>
+      <w:r>
+        <w:rPr>
+          <w:b/>
+          <w:u w:val="single"/>
+        </w:rPr>
+        <w:t>Plugin</w:t>
+      </w:r>
+      <w:proofErr w:type="spellEnd"/>
     </w:p>
     <w:p>
       <w:pPr>
@@ -421,7 +464,15 @@
         </w:numPr>
       </w:pPr>
       <w:r>
-        <w:t xml:space="preserve">Versioning Client (TortoiseSVN recommended - </w:t>
+        <w:t>Versioning Client (</w:t>
+      </w:r>
+      <w:proofErr w:type="spellStart"/>
+      <w:r>
+        <w:t>TortoiseSVN</w:t>
+      </w:r>
+      <w:proofErr w:type="spellEnd"/>
+      <w:r>
+        <w:t xml:space="preserve"> recommended - </w:t>
       </w:r>
       <w:hyperlink r:id="rId16" w:history="1">
         <w:r>
@@ -527,8 +578,28 @@
         </w:numPr>
       </w:pPr>
       <w:r>
-        <w:t xml:space="preserve">Checkout source package from </w:t>
-      </w:r>
+        <w:t xml:space="preserve">Checkout source package </w:t>
+      </w:r>
+      <w:r>
+        <w:t>using the information at the following URL into a directory:</w:t>
+      </w:r>
+    </w:p>
+    <w:p>
+      <w:pPr>
+        <w:pStyle w:val="ListParagraph"/>
+        <w:numPr>
+          <w:ilvl w:val="1"/>
+          <w:numId w:val="10"/>
+        </w:numPr>
+      </w:pPr>
+      <w:hyperlink r:id="rId17" w:history="1">
+        <w:r>
+          <w:rPr>
+            <w:rStyle w:val="Hyperlink"/>
+          </w:rPr>
+          <w:t>http://code.google.com/p/medical-imaging-network-transport/source/checkout</w:t>
+        </w:r>
+      </w:hyperlink>
     </w:p>
     <w:p>
       <w:pPr>
@@ -537,16 +608,19 @@
           <w:ilvl w:val="0"/>
           <w:numId w:val="10"/>
         </w:numPr>
-        <w:jc w:val="center"/>
-      </w:pPr>
-      <w:hyperlink r:id="rId17" w:history="1">
-        <w:r>
-          <w:rPr>
-            <w:rStyle w:val="Hyperlink"/>
-          </w:rPr>
-          <w:t>https://medical-imaging-network-transport.googlecode.com/svn/trunk</w:t>
-        </w:r>
-      </w:hyperlink>
+      </w:pPr>
+      <w:r>
+        <w:t xml:space="preserve">Launch </w:t>
+      </w:r>
+      <w:r>
+        <w:rPr>
+          <w:i/>
+        </w:rPr>
+        <w:t>Eclipse</w:t>
+      </w:r>
+      <w:r>
+        <w:t xml:space="preserve">. </w:t>
+      </w:r>
     </w:p>
     <w:p>
       <w:pPr>
@@ -557,7 +631,25 @@
         </w:numPr>
       </w:pPr>
       <w:r>
-        <w:t xml:space="preserve">into a directory. </w:t>
+        <w:t xml:space="preserve">Right-click on </w:t>
+      </w:r>
+      <w:r>
+        <w:rPr>
+          <w:i/>
+        </w:rPr>
+        <w:t>Project Explorer</w:t>
+      </w:r>
+      <w:r>
+        <w:t xml:space="preserve"> and click </w:t>
+      </w:r>
+      <w:r>
+        <w:rPr>
+          <w:i/>
+        </w:rPr>
+        <w:t>Import</w:t>
+      </w:r>
+      <w:r>
+        <w:t>.</w:t>
       </w:r>
     </w:p>
     <w:p>
@@ -569,16 +661,31 @@
         </w:numPr>
       </w:pPr>
       <w:r>
-        <w:t xml:space="preserve">Launch </w:t>
-      </w:r>
-      <w:r>
-        <w:rPr>
-          <w:i/>
-        </w:rPr>
-        <w:t>Eclipse</w:t>
-      </w:r>
-      <w:r>
-        <w:t xml:space="preserve">. </w:t>
+        <w:t xml:space="preserve">Navigate to the source checkout directory from step (1) and load </w:t>
+      </w:r>
+      <w:proofErr w:type="spellStart"/>
+      <w:r>
+        <w:t>MINTCommon</w:t>
+      </w:r>
+      <w:proofErr w:type="spellEnd"/>
+      <w:r>
+        <w:t xml:space="preserve">. Repeat this step for </w:t>
+      </w:r>
+      <w:proofErr w:type="spellStart"/>
+      <w:r>
+        <w:t>MINTMetadata</w:t>
+      </w:r>
+      <w:proofErr w:type="spellEnd"/>
+      <w:r>
+        <w:t xml:space="preserve">, </w:t>
+      </w:r>
+      <w:proofErr w:type="spellStart"/>
+      <w:r>
+        <w:t>MINTServer</w:t>
+      </w:r>
+      <w:proofErr w:type="spellEnd"/>
+      <w:r>
+        <w:t>, MINT2DICOM and DICOM2MINTImport directories.</w:t>
       </w:r>
     </w:p>
     <w:p>
@@ -590,59 +697,19 @@
         </w:numPr>
       </w:pPr>
       <w:r>
-        <w:t xml:space="preserve">Right-click on </w:t>
-      </w:r>
-      <w:r>
-        <w:rPr>
-          <w:i/>
-        </w:rPr>
-        <w:t>Project Explorer</w:t>
-      </w:r>
-      <w:r>
-        <w:t xml:space="preserve"> and click </w:t>
-      </w:r>
-      <w:r>
-        <w:rPr>
-          <w:i/>
-        </w:rPr>
-        <w:t>Import</w:t>
-      </w:r>
-      <w:r>
-        <w:t>.</w:t>
+        <w:t xml:space="preserve">Install Apache Ant on the computer. Follow </w:t>
+      </w:r>
+      <w:r>
+        <w:t>the URL below for more information on how to install Apache Ant on the computer. Make sure to add ant into the path.</w:t>
       </w:r>
     </w:p>
     <w:p>
       <w:pPr>
         <w:pStyle w:val="ListParagraph"/>
         <w:numPr>
-          <w:ilvl w:val="0"/>
+          <w:ilvl w:val="1"/>
           <w:numId w:val="10"/>
         </w:numPr>
-      </w:pPr>
-      <w:r>
-        <w:t>Navigate to the source checkout directory from step (1) and load MINTCommon. Repeat this step for MINTMetadata, MINTServer, MINT2DICOM and DICOM2MINTImport directories.</w:t>
-      </w:r>
-    </w:p>
-    <w:p>
-      <w:pPr>
-        <w:pStyle w:val="ListParagraph"/>
-        <w:numPr>
-          <w:ilvl w:val="0"/>
-          <w:numId w:val="10"/>
-        </w:numPr>
-      </w:pPr>
-      <w:r>
-        <w:t xml:space="preserve">Install Apache Ant on the computer. Follow </w:t>
-      </w:r>
-    </w:p>
-    <w:p>
-      <w:pPr>
-        <w:pStyle w:val="ListParagraph"/>
-        <w:numPr>
-          <w:ilvl w:val="0"/>
-          <w:numId w:val="10"/>
-        </w:numPr>
-        <w:jc w:val="center"/>
       </w:pPr>
       <w:hyperlink r:id="rId18" w:history="1">
         <w:r>
@@ -655,23 +722,6 @@
     </w:p>
     <w:p>
       <w:pPr>
-        <w:pStyle w:val="ListParagraph"/>
-        <w:numPr>
-          <w:ilvl w:val="0"/>
-          <w:numId w:val="10"/>
-        </w:numPr>
-      </w:pPr>
-      <w:r>
-        <w:t>for more information on how to install Apache Ant on the computer. Make sure to add ant into the path.</w:t>
-      </w:r>
-    </w:p>
-    <w:p>
-      <w:pPr>
-        <w:pStyle w:val="ListParagraph"/>
-      </w:pPr>
-    </w:p>
-    <w:p>
-      <w:pPr>
         <w:rPr>
           <w:b/>
           <w:u w:val="single"/>
@@ -743,11 +793,19 @@
       <w:r>
         <w:t xml:space="preserve"> file is automatically generated under </w:t>
       </w:r>
+      <w:proofErr w:type="spellStart"/>
       <w:r>
         <w:rPr>
           <w:i/>
         </w:rPr>
-        <w:t xml:space="preserve">MINTServer\build </w:t>
+        <w:t>MINTServer</w:t>
+      </w:r>
+      <w:proofErr w:type="spellEnd"/>
+      <w:r>
+        <w:rPr>
+          <w:i/>
+        </w:rPr>
+        <w:t xml:space="preserve">\build </w:t>
       </w:r>
       <w:r>
         <w:t xml:space="preserve">directory. Alternatively, Eclipse IDE can be used to export a .war file by navigating to </w:t>
@@ -756,10 +814,21 @@
         <w:rPr>
           <w:i/>
         </w:rPr>
-        <w:t>File-&gt;Export-&gt;Web-&gt;WAR File</w:t>
-      </w:r>
-      <w:r>
-        <w:t xml:space="preserve"> , though it is </w:t>
+        <w:t xml:space="preserve">File-&gt;Export-&gt;Web-&gt;WAR </w:t>
+      </w:r>
+      <w:proofErr w:type="gramStart"/>
+      <w:r>
+        <w:rPr>
+          <w:i/>
+        </w:rPr>
+        <w:t>File</w:t>
+      </w:r>
+      <w:r>
+        <w:t xml:space="preserve"> ,</w:t>
+      </w:r>
+      <w:proofErr w:type="gramEnd"/>
+      <w:r>
+        <w:t xml:space="preserve"> though it is </w:t>
       </w:r>
       <w:r>
         <w:rPr>
@@ -773,11 +842,19 @@
       <w:r>
         <w:t xml:space="preserve">Both approaches generate </w:t>
       </w:r>
+      <w:proofErr w:type="spellStart"/>
       <w:r>
         <w:rPr>
           <w:i/>
         </w:rPr>
-        <w:t xml:space="preserve">MINTServer.war </w:t>
+        <w:t>MINTServer.war</w:t>
+      </w:r>
+      <w:proofErr w:type="spellEnd"/>
+      <w:r>
+        <w:rPr>
+          <w:i/>
+        </w:rPr>
+        <w:t xml:space="preserve"> </w:t>
       </w:r>
       <w:r>
         <w:t>file by default, it is not recommended to change the name of the server file for simplicity purposes.</w:t>
@@ -827,8 +904,13 @@
       <w:pPr>
         <w:pStyle w:val="ListParagraph"/>
       </w:pPr>
-      <w:r>
-        <w:t>for more information on how to setup</w:t>
+      <w:proofErr w:type="gramStart"/>
+      <w:r>
+        <w:t>for</w:t>
+      </w:r>
+      <w:proofErr w:type="gramEnd"/>
+      <w:r>
+        <w:t xml:space="preserve"> more information on how to setup</w:t>
       </w:r>
       <w:r>
         <w:t xml:space="preserve"> and start</w:t>
@@ -914,8 +996,13 @@
       <w:pPr>
         <w:pStyle w:val="ListParagraph"/>
       </w:pPr>
-      <w:r>
-        <w:t xml:space="preserve">and click on Manager to get to the Tomcat Manager page, login using the administrator account credentials. The manager can now be used to deploy the .war file generated, by using "WAR File to deploy" and by navigating to the .war file.  </w:t>
+      <w:proofErr w:type="gramStart"/>
+      <w:r>
+        <w:t>and</w:t>
+      </w:r>
+      <w:proofErr w:type="gramEnd"/>
+      <w:r>
+        <w:t xml:space="preserve"> click on Manager to get to the Tomcat Manager page, login using the administrator account credentials. The manager can now be used to deploy the .war file generated, by using "WAR File to deploy" and by navigating to the .war file.  </w:t>
       </w:r>
     </w:p>
     <w:p>
@@ -1006,8 +1093,13 @@
       <w:pPr>
         <w:pStyle w:val="ListParagraph"/>
       </w:pPr>
-      <w:r>
-        <w:t xml:space="preserve">which should display the MINT Server Main Menu, providing options such as </w:t>
+      <w:proofErr w:type="gramStart"/>
+      <w:r>
+        <w:t>which</w:t>
+      </w:r>
+      <w:proofErr w:type="gramEnd"/>
+      <w:r>
+        <w:t xml:space="preserve"> should display the MINT Server Main Menu, providing options such as </w:t>
       </w:r>
     </w:p>
     <w:p>
@@ -1042,12 +1134,14 @@
         <w:t xml:space="preserve">View </w:t>
       </w:r>
       <w:hyperlink r:id="rId23" w:history="1">
+        <w:proofErr w:type="spellStart"/>
         <w:r>
           <w:rPr>
             <w:rStyle w:val="Hyperlink"/>
           </w:rPr>
           <w:t>Changelog</w:t>
         </w:r>
+        <w:proofErr w:type="spellEnd"/>
       </w:hyperlink>
     </w:p>
     <w:p>
@@ -1147,8 +1241,16 @@
         <w:rPr>
           <w:i/>
         </w:rPr>
-        <w:t>View Changelog</w:t>
-      </w:r>
+        <w:t xml:space="preserve">View </w:t>
+      </w:r>
+      <w:proofErr w:type="spellStart"/>
+      <w:r>
+        <w:rPr>
+          <w:i/>
+        </w:rPr>
+        <w:t>Changelog</w:t>
+      </w:r>
+      <w:proofErr w:type="spellEnd"/>
       <w:r>
         <w:t xml:space="preserve"> link provides a web page with a brief summary of the updates performed on each of the studies. </w:t>
       </w:r>
@@ -1227,7 +1329,21 @@
           <w:i/>
         </w:rPr>
         <w:tab/>
-        <w:t>on a VPN (not on localhost).</w:t>
+        <w:t xml:space="preserve">on a VPN (not on </w:t>
+      </w:r>
+      <w:proofErr w:type="spellStart"/>
+      <w:r>
+        <w:rPr>
+          <w:i/>
+        </w:rPr>
+        <w:t>localhost</w:t>
+      </w:r>
+      <w:proofErr w:type="spellEnd"/>
+      <w:r>
+        <w:rPr>
+          <w:i/>
+        </w:rPr>
+        <w:t>).</w:t>
       </w:r>
     </w:p>
     <w:p>
@@ -1278,7 +1394,15 @@
         <w:t>DICOM2MINTImport</w:t>
       </w:r>
       <w:r>
-        <w:t xml:space="preserve"> project provides means to traverse through a directory of DICOM files and creates/updates studies on the listed MINTServer. This project is recommended to be built using "ant" in order to set the appropriate Java heap sizes. </w:t>
+        <w:t xml:space="preserve"> project provides means to traverse through a directory of DICOM files and creates/updates studies on the listed </w:t>
+      </w:r>
+      <w:proofErr w:type="spellStart"/>
+      <w:r>
+        <w:t>MINTServer</w:t>
+      </w:r>
+      <w:proofErr w:type="spellEnd"/>
+      <w:r>
+        <w:t xml:space="preserve">. This project is recommended to be built using "ant" in order to set the appropriate Java heap sizes. </w:t>
       </w:r>
     </w:p>
     <w:p>
@@ -1294,8 +1418,13 @@
           <w:numId w:val="8"/>
         </w:numPr>
       </w:pPr>
-      <w:r>
-        <w:t>once|daemon - Specifies if the directory should be traversed once or as a daemon process.</w:t>
+      <w:proofErr w:type="spellStart"/>
+      <w:r>
+        <w:t>once|daemon</w:t>
+      </w:r>
+      <w:proofErr w:type="spellEnd"/>
+      <w:r>
+        <w:t xml:space="preserve"> - Specifies if the directory should be traversed once or as a daemon process.</w:t>
       </w:r>
     </w:p>
     <w:p>
@@ -1306,8 +1435,13 @@
           <w:numId w:val="8"/>
         </w:numPr>
       </w:pPr>
-      <w:r>
-        <w:t>xml|gpb - Specifies the DICOM metadata output format.</w:t>
+      <w:proofErr w:type="spellStart"/>
+      <w:r>
+        <w:t>xml|gpb</w:t>
+      </w:r>
+      <w:proofErr w:type="spellEnd"/>
+      <w:r>
+        <w:t xml:space="preserve"> - Specifies the DICOM metadata output format.</w:t>
       </w:r>
     </w:p>
     <w:p>
@@ -1331,7 +1465,15 @@
         </w:numPr>
       </w:pPr>
       <w:r>
-        <w:t>{URL} - The URL path to the MINTServer.</w:t>
+        <w:t xml:space="preserve">{URL} - The URL path to the </w:t>
+      </w:r>
+      <w:proofErr w:type="spellStart"/>
+      <w:r>
+        <w:t>MINTServer</w:t>
+      </w:r>
+      <w:proofErr w:type="spellEnd"/>
+      <w:r>
+        <w:t>.</w:t>
       </w:r>
     </w:p>
     <w:p>
@@ -1342,8 +1484,15 @@
           <w:numId w:val="8"/>
         </w:numPr>
       </w:pPr>
-      <w:r>
-        <w:t>binThreshold - An optional, non-negative integer the specifies the minimum size of a DICOM tag that should be stored in an external file rather than inline in the metadata file.</w:t>
+      <w:proofErr w:type="spellStart"/>
+      <w:proofErr w:type="gramStart"/>
+      <w:r>
+        <w:t>binThreshold</w:t>
+      </w:r>
+      <w:proofErr w:type="spellEnd"/>
+      <w:proofErr w:type="gramEnd"/>
+      <w:r>
+        <w:t xml:space="preserve"> - An optional, non-negative integer the specifies the minimum size of a DICOM tag that should be stored in an external file rather than inline in the metadata file.</w:t>
       </w:r>
     </w:p>
     <w:p>
@@ -1354,8 +1503,15 @@
           <w:numId w:val="8"/>
         </w:numPr>
       </w:pPr>
-      <w:r>
-        <w:t>nodelete - An optional argument that specifies to not delete the DICOM files converted.</w:t>
+      <w:proofErr w:type="spellStart"/>
+      <w:proofErr w:type="gramStart"/>
+      <w:r>
+        <w:t>nodelete</w:t>
+      </w:r>
+      <w:proofErr w:type="spellEnd"/>
+      <w:proofErr w:type="gramEnd"/>
+      <w:r>
+        <w:t xml:space="preserve"> - An optional argument that specifies to not delete the DICOM files converted.</w:t>
       </w:r>
     </w:p>
     <w:p>
@@ -1366,8 +1522,15 @@
           <w:numId w:val="8"/>
         </w:numPr>
       </w:pPr>
-      <w:r>
-        <w:t xml:space="preserve">forcecreate - An optional argument that specifies to never update existing studies. </w:t>
+      <w:proofErr w:type="spellStart"/>
+      <w:proofErr w:type="gramStart"/>
+      <w:r>
+        <w:t>forcecreate</w:t>
+      </w:r>
+      <w:proofErr w:type="spellEnd"/>
+      <w:proofErr w:type="gramEnd"/>
+      <w:r>
+        <w:t xml:space="preserve"> - An optional argument that specifies to never update existing studies. </w:t>
       </w:r>
     </w:p>
     <w:p>
@@ -1617,8 +1780,13 @@
           <w:numId w:val="13"/>
         </w:numPr>
       </w:pPr>
-      <w:r>
-        <w:t>true|false - Indicate whether bulk loading is to be used.</w:t>
+      <w:proofErr w:type="spellStart"/>
+      <w:r>
+        <w:t>true|false</w:t>
+      </w:r>
+      <w:proofErr w:type="spellEnd"/>
+      <w:r>
+        <w:t xml:space="preserve"> - Indicate whether bulk loading is to be used.</w:t>
       </w:r>
     </w:p>
     <w:p/>
@@ -1679,7 +1847,15 @@
         </w:r>
       </w:hyperlink>
       <w:r>
-        <w:t xml:space="preserve"> or later. Currently the tools are run directly from the MINTConformance package in a subversion trunk (installation scripts will be provided later). In order to run the tools, the </w:t>
+        <w:t xml:space="preserve"> or later. Currently the tools are run directly from the </w:t>
+      </w:r>
+      <w:proofErr w:type="spellStart"/>
+      <w:r>
+        <w:t>MINTConformance</w:t>
+      </w:r>
+      <w:proofErr w:type="spellEnd"/>
+      <w:r>
+        <w:t xml:space="preserve"> package in a subversion trunk (installation scripts will be provided later). In order to run the tools, the </w:t>
       </w:r>
       <w:r>
         <w:rPr>
@@ -1710,12 +1886,14 @@
       </w:r>
     </w:p>
     <w:p>
+      <w:proofErr w:type="gramStart"/>
       <w:r>
         <w:rPr>
           <w:rStyle w:val="Strong"/>
         </w:rPr>
         <w:t>Unix</w:t>
       </w:r>
+      <w:proofErr w:type="gramEnd"/>
       <w:r>
         <w:t xml:space="preserve"> </w:t>
       </w:r>
@@ -1816,24 +1994,28 @@
         </w:rPr>
         <w:t>/</w:t>
       </w:r>
+      <w:proofErr w:type="spellStart"/>
       <w:r>
         <w:rPr>
           <w:rStyle w:val="typ"/>
         </w:rPr>
         <w:t>MINTConformance</w:t>
       </w:r>
+      <w:proofErr w:type="spellEnd"/>
       <w:r>
         <w:rPr>
           <w:rStyle w:val="pun"/>
         </w:rPr>
         <w:t>/</w:t>
       </w:r>
+      <w:proofErr w:type="spellStart"/>
       <w:r>
         <w:rPr>
           <w:rStyle w:val="pln"/>
         </w:rPr>
         <w:t>src</w:t>
       </w:r>
+      <w:proofErr w:type="spellEnd"/>
     </w:p>
     <w:p>
       <w:r>
@@ -1852,6 +2034,77 @@
           <w:rStyle w:val="pln"/>
         </w:rPr>
       </w:pPr>
+      <w:r>
+        <w:rPr>
+          <w:rStyle w:val="kwd"/>
+        </w:rPr>
+        <w:tab/>
+      </w:r>
+      <w:proofErr w:type="gramStart"/>
+      <w:r>
+        <w:rPr>
+          <w:rStyle w:val="kwd"/>
+        </w:rPr>
+        <w:t>set</w:t>
+      </w:r>
+      <w:proofErr w:type="gramEnd"/>
+      <w:r>
+        <w:rPr>
+          <w:rStyle w:val="pln"/>
+        </w:rPr>
+        <w:t xml:space="preserve"> PATH</w:t>
+      </w:r>
+      <w:r>
+        <w:rPr>
+          <w:rStyle w:val="pun"/>
+        </w:rPr>
+        <w:t>=%</w:t>
+      </w:r>
+      <w:r>
+        <w:rPr>
+          <w:rStyle w:val="pln"/>
+        </w:rPr>
+        <w:t>PATH</w:t>
+      </w:r>
+      <w:r>
+        <w:rPr>
+          <w:rStyle w:val="pun"/>
+        </w:rPr>
+        <w:t>%;</w:t>
+      </w:r>
+      <w:r>
+        <w:rPr>
+          <w:rStyle w:val="pln"/>
+        </w:rPr>
+        <w:t>C</w:t>
+      </w:r>
+      <w:r>
+        <w:rPr>
+          <w:rStyle w:val="pun"/>
+        </w:rPr>
+        <w:t>:\</w:t>
+      </w:r>
+      <w:r>
+        <w:rPr>
+          <w:rStyle w:val="typ"/>
+        </w:rPr>
+        <w:t>Python2</w:t>
+      </w:r>
+      <w:r>
+        <w:rPr>
+          <w:rStyle w:val="pun"/>
+        </w:rPr>
+        <w:t>.</w:t>
+      </w:r>
+      <w:r>
+        <w:rPr>
+          <w:rStyle w:val="lit"/>
+        </w:rPr>
+        <w:t>6</w:t>
+      </w:r>
+      <w:r>
+        <w:br/>
+      </w:r>
       <w:r>
         <w:rPr>
           <w:rStyle w:val="kwd"/>
@@ -1863,7 +2116,7 @@
         <w:rPr>
           <w:rStyle w:val="pln"/>
         </w:rPr>
-        <w:t xml:space="preserve"> PATH</w:t>
+        <w:t xml:space="preserve"> PYTHONPATH</w:t>
       </w:r>
       <w:r>
         <w:rPr>
@@ -1875,96 +2128,36 @@
         <w:rPr>
           <w:rStyle w:val="pln"/>
         </w:rPr>
-        <w:t>PATH</w:t>
-      </w:r>
-      <w:r>
-        <w:rPr>
-          <w:rStyle w:val="pun"/>
-        </w:rPr>
-        <w:t>%;</w:t>
-      </w:r>
-      <w:r>
-        <w:rPr>
-          <w:rStyle w:val="pln"/>
-        </w:rPr>
-        <w:t>C</w:t>
-      </w:r>
-      <w:r>
-        <w:rPr>
-          <w:rStyle w:val="pun"/>
-        </w:rPr>
-        <w:t>:\</w:t>
-      </w:r>
+        <w:t>MC_HOME</w:t>
+      </w:r>
+      <w:r>
+        <w:rPr>
+          <w:rStyle w:val="pun"/>
+        </w:rPr>
+        <w:t>%\</w:t>
+      </w:r>
+      <w:proofErr w:type="spellStart"/>
       <w:r>
         <w:rPr>
           <w:rStyle w:val="typ"/>
         </w:rPr>
-        <w:t>Python2</w:t>
-      </w:r>
-      <w:r>
-        <w:rPr>
-          <w:rStyle w:val="pun"/>
-        </w:rPr>
-        <w:t>.</w:t>
-      </w:r>
-      <w:r>
-        <w:rPr>
-          <w:rStyle w:val="lit"/>
-        </w:rPr>
-        <w:t>6</w:t>
-      </w:r>
-      <w:r>
-        <w:br/>
-      </w:r>
-      <w:r>
-        <w:rPr>
-          <w:rStyle w:val="kwd"/>
-        </w:rPr>
-        <w:tab/>
-        <w:t>set</w:t>
-      </w:r>
-      <w:r>
-        <w:rPr>
-          <w:rStyle w:val="pln"/>
-        </w:rPr>
-        <w:t xml:space="preserve"> PYTHONPATH</w:t>
-      </w:r>
-      <w:r>
-        <w:rPr>
-          <w:rStyle w:val="pun"/>
-        </w:rPr>
-        <w:t>=%</w:t>
-      </w:r>
-      <w:r>
-        <w:rPr>
-          <w:rStyle w:val="pln"/>
-        </w:rPr>
-        <w:t>MC_HOME</w:t>
-      </w:r>
-      <w:r>
-        <w:rPr>
-          <w:rStyle w:val="pun"/>
-        </w:rPr>
-        <w:t>%\</w:t>
-      </w:r>
-      <w:r>
-        <w:rPr>
-          <w:rStyle w:val="typ"/>
-        </w:rPr>
         <w:t>MINTConformance</w:t>
       </w:r>
+      <w:proofErr w:type="spellEnd"/>
       <w:r>
         <w:rPr>
           <w:rStyle w:val="pun"/>
         </w:rPr>
         <w:t>\</w:t>
       </w:r>
+      <w:proofErr w:type="spellStart"/>
       <w:r>
         <w:rPr>
           <w:rStyle w:val="pln"/>
         </w:rPr>
         <w:t>src</w:t>
       </w:r>
+      <w:proofErr w:type="spellEnd"/>
     </w:p>
     <w:p>
       <w:pPr>
@@ -2026,7 +2219,15 @@
         </w:r>
       </w:hyperlink>
       <w:r>
-        <w:t xml:space="preserve"> tool is a simple shell script that compares two MINT studies by running the Unix </w:t>
+        <w:t xml:space="preserve"> tool is a simple shell script that compares two MINT studies by running the </w:t>
+      </w:r>
+      <w:proofErr w:type="gramStart"/>
+      <w:r>
+        <w:t>Unix</w:t>
+      </w:r>
+      <w:proofErr w:type="gramEnd"/>
+      <w:r>
+        <w:t xml:space="preserve"> </w:t>
       </w:r>
       <w:r>
         <w:rPr>
@@ -2038,6 +2239,7 @@
       <w:r>
         <w:t xml:space="preserve"> command on the metadata.xml files and the </w:t>
       </w:r>
+      <w:proofErr w:type="spellStart"/>
       <w:r>
         <w:rPr>
           <w:i/>
@@ -2045,14 +2247,24 @@
         </w:rPr>
         <w:t>cmp</w:t>
       </w:r>
+      <w:proofErr w:type="spellEnd"/>
       <w:r>
         <w:t xml:space="preserve"> command on each of the binary items. This tool checks that the MINT studies are exactly equal. </w:t>
       </w:r>
     </w:p>
     <w:p>
       <w:r>
-        <w:t xml:space="preserve">Because we are running directly from the subversion trunk instead on an installation, the permissions on the tools are not executable. Launch the tool by using the Unix </w:t>
-      </w:r>
+        <w:t xml:space="preserve">Because we are running directly from the subversion trunk instead on an installation, the permissions on the tools are not executable. Launch the tool by using the </w:t>
+      </w:r>
+      <w:proofErr w:type="gramStart"/>
+      <w:r>
+        <w:t>Unix</w:t>
+      </w:r>
+      <w:proofErr w:type="gramEnd"/>
+      <w:r>
+        <w:t xml:space="preserve"> </w:t>
+      </w:r>
+      <w:proofErr w:type="spellStart"/>
       <w:r>
         <w:rPr>
           <w:i/>
@@ -2060,16 +2272,19 @@
         </w:rPr>
         <w:t>sh</w:t>
       </w:r>
+      <w:proofErr w:type="spellEnd"/>
       <w:r>
         <w:t xml:space="preserve"> command to parse the file. To run this script on Windows, it requires a </w:t>
       </w:r>
       <w:hyperlink r:id="rId30" w:history="1">
+        <w:proofErr w:type="spellStart"/>
         <w:r>
           <w:rPr>
             <w:rStyle w:val="Hyperlink"/>
           </w:rPr>
           <w:t>cyqwin</w:t>
         </w:r>
+        <w:proofErr w:type="spellEnd"/>
       </w:hyperlink>
       <w:r>
         <w:t xml:space="preserve"> command shell. </w:t>
@@ -2104,7 +2319,29 @@
           <w:sz w:val="20"/>
           <w:szCs w:val="20"/>
         </w:rPr>
-        <w:t xml:space="preserve"> sh $MC_HOME</w:t>
+        <w:t xml:space="preserve"> </w:t>
+      </w:r>
+      <w:proofErr w:type="spellStart"/>
+      <w:proofErr w:type="gramStart"/>
+      <w:r>
+        <w:rPr>
+          <w:rStyle w:val="pln"/>
+          <w:rFonts w:ascii="Courier New" w:hAnsi="Courier New" w:cs="Courier New"/>
+          <w:sz w:val="20"/>
+          <w:szCs w:val="20"/>
+        </w:rPr>
+        <w:t>sh</w:t>
+      </w:r>
+      <w:proofErr w:type="spellEnd"/>
+      <w:proofErr w:type="gramEnd"/>
+      <w:r>
+        <w:rPr>
+          <w:rStyle w:val="pln"/>
+          <w:rFonts w:ascii="Courier New" w:hAnsi="Courier New" w:cs="Courier New"/>
+          <w:sz w:val="20"/>
+          <w:szCs w:val="20"/>
+        </w:rPr>
+        <w:t xml:space="preserve"> $MC_HOME</w:t>
       </w:r>
       <w:r>
         <w:rPr>
@@ -2414,7 +2651,31 @@
     </w:p>
     <w:p>
       <w:r>
-        <w:t xml:space="preserve">To test the tool, you can use the sample data located in the MINTConformance/testdata directory. In the example below, we run the tool with the identical MINT studies so no differences are found. As with most Unix applications, no news is good news. Therefore, no output means the metadata and binary files are exactly equal. </w:t>
+        <w:t xml:space="preserve">To test the tool, you can use the sample data located in the </w:t>
+      </w:r>
+      <w:proofErr w:type="spellStart"/>
+      <w:r>
+        <w:t>MINTConformance</w:t>
+      </w:r>
+      <w:proofErr w:type="spellEnd"/>
+      <w:r>
+        <w:t>/</w:t>
+      </w:r>
+      <w:proofErr w:type="spellStart"/>
+      <w:r>
+        <w:t>testdata</w:t>
+      </w:r>
+      <w:proofErr w:type="spellEnd"/>
+      <w:r>
+        <w:t xml:space="preserve"> directory. In the example below, we run the tool with the identical MINT studies so no differences are found. As with most </w:t>
+      </w:r>
+      <w:proofErr w:type="gramStart"/>
+      <w:r>
+        <w:t>Unix</w:t>
+      </w:r>
+      <w:proofErr w:type="gramEnd"/>
+      <w:r>
+        <w:t xml:space="preserve"> applications, no news is good news. Therefore, no output means the metadata and binary files are exactly equal. </w:t>
       </w:r>
     </w:p>
     <w:p>
@@ -2441,7 +2702,29 @@
           <w:sz w:val="20"/>
           <w:szCs w:val="20"/>
         </w:rPr>
-        <w:t xml:space="preserve"> cd $MC_HOME</w:t>
+        <w:t xml:space="preserve"> </w:t>
+      </w:r>
+      <w:proofErr w:type="spellStart"/>
+      <w:proofErr w:type="gramStart"/>
+      <w:r>
+        <w:rPr>
+          <w:rStyle w:val="pln"/>
+          <w:rFonts w:ascii="Courier New" w:hAnsi="Courier New" w:cs="Courier New"/>
+          <w:sz w:val="20"/>
+          <w:szCs w:val="20"/>
+        </w:rPr>
+        <w:t>cd</w:t>
+      </w:r>
+      <w:proofErr w:type="spellEnd"/>
+      <w:proofErr w:type="gramEnd"/>
+      <w:r>
+        <w:rPr>
+          <w:rStyle w:val="pln"/>
+          <w:rFonts w:ascii="Courier New" w:hAnsi="Courier New" w:cs="Courier New"/>
+          <w:sz w:val="20"/>
+          <w:szCs w:val="20"/>
+        </w:rPr>
+        <w:t xml:space="preserve"> $MC_HOME</w:t>
       </w:r>
       <w:r>
         <w:rPr>
@@ -2629,7 +2912,27 @@
           <w:sz w:val="20"/>
           <w:szCs w:val="20"/>
         </w:rPr>
-        <w:t xml:space="preserve"> sh $MC_HOME</w:t>
+        <w:t xml:space="preserve"> </w:t>
+      </w:r>
+      <w:proofErr w:type="spellStart"/>
+      <w:r>
+        <w:rPr>
+          <w:rStyle w:val="pln"/>
+          <w:rFonts w:ascii="Courier New" w:hAnsi="Courier New" w:cs="Courier New"/>
+          <w:sz w:val="20"/>
+          <w:szCs w:val="20"/>
+        </w:rPr>
+        <w:t>sh</w:t>
+      </w:r>
+      <w:proofErr w:type="spellEnd"/>
+      <w:r>
+        <w:rPr>
+          <w:rStyle w:val="pln"/>
+          <w:rFonts w:ascii="Courier New" w:hAnsi="Courier New" w:cs="Courier New"/>
+          <w:sz w:val="20"/>
+          <w:szCs w:val="20"/>
+        </w:rPr>
+        <w:t xml:space="preserve"> $MC_HOME</w:t>
       </w:r>
       <w:r>
         <w:rPr>
@@ -2791,7 +3094,17 @@
           <w:sz w:val="20"/>
           <w:szCs w:val="20"/>
         </w:rPr>
-        <w:t>xml metadata</w:t>
+        <w:t xml:space="preserve">xml </w:t>
+      </w:r>
+      <w:proofErr w:type="spellStart"/>
+      <w:r>
+        <w:rPr>
+          <w:rStyle w:val="pln"/>
+          <w:rFonts w:ascii="Courier New" w:hAnsi="Courier New" w:cs="Courier New"/>
+          <w:sz w:val="20"/>
+          <w:szCs w:val="20"/>
+        </w:rPr>
+        <w:t>metadata</w:t>
       </w:r>
       <w:r>
         <w:rPr>
@@ -2811,6 +3124,7 @@
         </w:rPr>
         <w:t>xml</w:t>
       </w:r>
+      <w:proofErr w:type="spellEnd"/>
     </w:p>
     <w:p>
       <w:r>
@@ -2843,7 +3157,27 @@
           <w:sz w:val="20"/>
           <w:szCs w:val="20"/>
         </w:rPr>
-        <w:t xml:space="preserve"> cd $MC_HOME</w:t>
+        <w:t xml:space="preserve"> </w:t>
+      </w:r>
+      <w:proofErr w:type="spellStart"/>
+      <w:r>
+        <w:rPr>
+          <w:rStyle w:val="pln"/>
+          <w:rFonts w:ascii="Courier New" w:hAnsi="Courier New" w:cs="Courier New"/>
+          <w:sz w:val="20"/>
+          <w:szCs w:val="20"/>
+        </w:rPr>
+        <w:t>cd</w:t>
+      </w:r>
+      <w:proofErr w:type="spellEnd"/>
+      <w:r>
+        <w:rPr>
+          <w:rStyle w:val="pln"/>
+          <w:rFonts w:ascii="Courier New" w:hAnsi="Courier New" w:cs="Courier New"/>
+          <w:sz w:val="20"/>
+          <w:szCs w:val="20"/>
+        </w:rPr>
+        <w:t xml:space="preserve"> $MC_HOME</w:t>
       </w:r>
       <w:r>
         <w:rPr>
@@ -2854,6 +3188,7 @@
         </w:rPr>
         <w:t>/</w:t>
       </w:r>
+      <w:proofErr w:type="spellStart"/>
       <w:r>
         <w:rPr>
           <w:rStyle w:val="typ"/>
@@ -2863,6 +3198,7 @@
         </w:rPr>
         <w:t>MINTConformance</w:t>
       </w:r>
+      <w:proofErr w:type="spellEnd"/>
       <w:r>
         <w:rPr>
           <w:rStyle w:val="pun"/>
@@ -2872,6 +3208,7 @@
         </w:rPr>
         <w:t>/</w:t>
       </w:r>
+      <w:proofErr w:type="spellStart"/>
       <w:r>
         <w:rPr>
           <w:rStyle w:val="pln"/>
@@ -2881,6 +3218,7 @@
         </w:rPr>
         <w:t>testdata</w:t>
       </w:r>
+      <w:proofErr w:type="spellEnd"/>
       <w:r>
         <w:rPr>
           <w:rStyle w:val="pun"/>
@@ -2923,7 +3261,27 @@
           <w:sz w:val="20"/>
           <w:szCs w:val="20"/>
         </w:rPr>
-        <w:t xml:space="preserve"> sh $MC_HOME</w:t>
+        <w:t xml:space="preserve"> </w:t>
+      </w:r>
+      <w:proofErr w:type="spellStart"/>
+      <w:r>
+        <w:rPr>
+          <w:rStyle w:val="pln"/>
+          <w:rFonts w:ascii="Courier New" w:hAnsi="Courier New" w:cs="Courier New"/>
+          <w:sz w:val="20"/>
+          <w:szCs w:val="20"/>
+        </w:rPr>
+        <w:t>sh</w:t>
+      </w:r>
+      <w:proofErr w:type="spellEnd"/>
+      <w:r>
+        <w:rPr>
+          <w:rStyle w:val="pln"/>
+          <w:rFonts w:ascii="Courier New" w:hAnsi="Courier New" w:cs="Courier New"/>
+          <w:sz w:val="20"/>
+          <w:szCs w:val="20"/>
+        </w:rPr>
+        <w:t xml:space="preserve"> $MC_HOME</w:t>
       </w:r>
       <w:r>
         <w:rPr>
@@ -3426,6 +3784,7 @@
         </w:rPr>
         <w:t>&lt;</w:t>
       </w:r>
+      <w:proofErr w:type="spellStart"/>
       <w:r>
         <w:rPr>
           <w:rStyle w:val="typ"/>
@@ -3435,6 +3794,7 @@
         </w:rPr>
         <w:t>StudyMeta</w:t>
       </w:r>
+      <w:proofErr w:type="spellEnd"/>
       <w:r>
         <w:rPr>
           <w:rStyle w:val="pln"/>
@@ -3559,6 +3919,7 @@
         </w:rPr>
         <w:t>&lt;</w:t>
       </w:r>
+      <w:proofErr w:type="spellStart"/>
       <w:r>
         <w:rPr>
           <w:rStyle w:val="typ"/>
@@ -3568,6 +3929,7 @@
         </w:rPr>
         <w:t>Attr</w:t>
       </w:r>
+      <w:proofErr w:type="spellEnd"/>
       <w:r>
         <w:rPr>
           <w:rStyle w:val="pln"/>
@@ -3602,8 +3964,19 @@
           <w:sz w:val="20"/>
           <w:szCs w:val="20"/>
         </w:rPr>
-        <w:t xml:space="preserve"> vr</w:t>
-      </w:r>
+        <w:t xml:space="preserve"> </w:t>
+      </w:r>
+      <w:proofErr w:type="spellStart"/>
+      <w:r>
+        <w:rPr>
+          <w:rStyle w:val="pln"/>
+          <w:rFonts w:ascii="Courier New" w:hAnsi="Courier New" w:cs="Courier New"/>
+          <w:sz w:val="20"/>
+          <w:szCs w:val="20"/>
+        </w:rPr>
+        <w:t>vr</w:t>
+      </w:r>
+      <w:proofErr w:type="spellEnd"/>
       <w:r>
         <w:rPr>
           <w:rStyle w:val="pun"/>
@@ -3629,8 +4002,19 @@
           <w:sz w:val="20"/>
           <w:szCs w:val="20"/>
         </w:rPr>
-        <w:t xml:space="preserve"> val</w:t>
-      </w:r>
+        <w:t xml:space="preserve"> </w:t>
+      </w:r>
+      <w:proofErr w:type="spellStart"/>
+      <w:r>
+        <w:rPr>
+          <w:rStyle w:val="pln"/>
+          <w:rFonts w:ascii="Courier New" w:hAnsi="Courier New" w:cs="Courier New"/>
+          <w:sz w:val="20"/>
+          <w:szCs w:val="20"/>
+        </w:rPr>
+        <w:t>val</w:t>
+      </w:r>
+      <w:proofErr w:type="spellEnd"/>
       <w:r>
         <w:rPr>
           <w:rStyle w:val="pun"/>
@@ -3702,6 +4086,7 @@
         </w:rPr>
         <w:t>&lt;</w:t>
       </w:r>
+      <w:proofErr w:type="spellStart"/>
       <w:r>
         <w:rPr>
           <w:rStyle w:val="typ"/>
@@ -3711,6 +4096,7 @@
         </w:rPr>
         <w:t>Attr</w:t>
       </w:r>
+      <w:proofErr w:type="spellEnd"/>
       <w:r>
         <w:rPr>
           <w:rStyle w:val="pln"/>
@@ -3745,8 +4131,19 @@
           <w:sz w:val="20"/>
           <w:szCs w:val="20"/>
         </w:rPr>
-        <w:t xml:space="preserve"> vr</w:t>
-      </w:r>
+        <w:t xml:space="preserve"> </w:t>
+      </w:r>
+      <w:proofErr w:type="spellStart"/>
+      <w:r>
+        <w:rPr>
+          <w:rStyle w:val="pln"/>
+          <w:rFonts w:ascii="Courier New" w:hAnsi="Courier New" w:cs="Courier New"/>
+          <w:sz w:val="20"/>
+          <w:szCs w:val="20"/>
+        </w:rPr>
+        <w:t>vr</w:t>
+      </w:r>
+      <w:proofErr w:type="spellEnd"/>
       <w:r>
         <w:rPr>
           <w:rStyle w:val="pun"/>
@@ -3772,8 +4169,19 @@
           <w:sz w:val="20"/>
           <w:szCs w:val="20"/>
         </w:rPr>
-        <w:t xml:space="preserve"> val</w:t>
-      </w:r>
+        <w:t xml:space="preserve"> </w:t>
+      </w:r>
+      <w:proofErr w:type="spellStart"/>
+      <w:r>
+        <w:rPr>
+          <w:rStyle w:val="pln"/>
+          <w:rFonts w:ascii="Courier New" w:hAnsi="Courier New" w:cs="Courier New"/>
+          <w:sz w:val="20"/>
+          <w:szCs w:val="20"/>
+        </w:rPr>
+        <w:t>val</w:t>
+      </w:r>
+      <w:proofErr w:type="spellEnd"/>
       <w:r>
         <w:rPr>
           <w:rStyle w:val="pun"/>
@@ -3845,6 +4253,7 @@
         </w:rPr>
         <w:t>&lt;</w:t>
       </w:r>
+      <w:proofErr w:type="spellStart"/>
       <w:r>
         <w:rPr>
           <w:rStyle w:val="typ"/>
@@ -3854,6 +4263,7 @@
         </w:rPr>
         <w:t>Attr</w:t>
       </w:r>
+      <w:proofErr w:type="spellEnd"/>
       <w:r>
         <w:rPr>
           <w:rStyle w:val="pln"/>
@@ -3888,8 +4298,19 @@
           <w:sz w:val="20"/>
           <w:szCs w:val="20"/>
         </w:rPr>
-        <w:t xml:space="preserve"> vr</w:t>
-      </w:r>
+        <w:t xml:space="preserve"> </w:t>
+      </w:r>
+      <w:proofErr w:type="spellStart"/>
+      <w:r>
+        <w:rPr>
+          <w:rStyle w:val="pln"/>
+          <w:rFonts w:ascii="Courier New" w:hAnsi="Courier New" w:cs="Courier New"/>
+          <w:sz w:val="20"/>
+          <w:szCs w:val="20"/>
+        </w:rPr>
+        <w:t>vr</w:t>
+      </w:r>
+      <w:proofErr w:type="spellEnd"/>
       <w:r>
         <w:rPr>
           <w:rStyle w:val="pun"/>
@@ -3915,8 +4336,19 @@
           <w:sz w:val="20"/>
           <w:szCs w:val="20"/>
         </w:rPr>
-        <w:t xml:space="preserve"> val</w:t>
-      </w:r>
+        <w:t xml:space="preserve"> </w:t>
+      </w:r>
+      <w:proofErr w:type="spellStart"/>
+      <w:r>
+        <w:rPr>
+          <w:rStyle w:val="pln"/>
+          <w:rFonts w:ascii="Courier New" w:hAnsi="Courier New" w:cs="Courier New"/>
+          <w:sz w:val="20"/>
+          <w:szCs w:val="20"/>
+        </w:rPr>
+        <w:t>val</w:t>
+      </w:r>
+      <w:proofErr w:type="spellEnd"/>
       <w:r>
         <w:rPr>
           <w:rStyle w:val="pun"/>
@@ -3987,6 +4419,7 @@
         </w:rPr>
         <w:t>./</w:t>
       </w:r>
+      <w:proofErr w:type="spellStart"/>
       <w:r>
         <w:rPr>
           <w:rStyle w:val="pln"/>
@@ -3996,6 +4429,7 @@
         </w:rPr>
         <w:t>binaryitems</w:t>
       </w:r>
+      <w:proofErr w:type="spellEnd"/>
       <w:r>
         <w:rPr>
           <w:rStyle w:val="pun"/>
@@ -4131,6 +4565,7 @@
         </w:rPr>
         <w:t>/</w:t>
       </w:r>
+      <w:proofErr w:type="spellStart"/>
       <w:r>
         <w:rPr>
           <w:rStyle w:val="pln"/>
@@ -4140,6 +4575,7 @@
         </w:rPr>
         <w:t>binaryitems</w:t>
       </w:r>
+      <w:proofErr w:type="spellEnd"/>
       <w:r>
         <w:rPr>
           <w:rStyle w:val="pun"/>
@@ -4298,7 +4734,15 @@
         <w:t>python</w:t>
       </w:r>
       <w:r>
-        <w:t xml:space="preserve"> command to parse the file. This tool should run either in a Unix or Windows command shell. </w:t>
+        <w:t xml:space="preserve"> command to parse the file. This tool should run either in a </w:t>
+      </w:r>
+      <w:proofErr w:type="gramStart"/>
+      <w:r>
+        <w:t>Unix</w:t>
+      </w:r>
+      <w:proofErr w:type="gramEnd"/>
+      <w:r>
+        <w:t xml:space="preserve"> or Windows command shell. </w:t>
       </w:r>
     </w:p>
     <w:p>
@@ -4323,6 +4767,531 @@
         <w:rPr>
           <w:rStyle w:val="pln"/>
         </w:rPr>
+        <w:t xml:space="preserve"> </w:t>
+      </w:r>
+      <w:proofErr w:type="gramStart"/>
+      <w:r>
+        <w:rPr>
+          <w:rStyle w:val="pln"/>
+        </w:rPr>
+        <w:t>python</w:t>
+      </w:r>
+      <w:proofErr w:type="gramEnd"/>
+      <w:r>
+        <w:rPr>
+          <w:rStyle w:val="pln"/>
+        </w:rPr>
+        <w:t xml:space="preserve"> $MC_HOME</w:t>
+      </w:r>
+      <w:r>
+        <w:rPr>
+          <w:rStyle w:val="pun"/>
+        </w:rPr>
+        <w:t>/</w:t>
+      </w:r>
+      <w:r>
+        <w:rPr>
+          <w:rStyle w:val="typ"/>
+        </w:rPr>
+        <w:t>MINTConformance</w:t>
+      </w:r>
+      <w:r>
+        <w:rPr>
+          <w:rStyle w:val="pun"/>
+        </w:rPr>
+        <w:t>/</w:t>
+      </w:r>
+      <w:r>
+        <w:rPr>
+          <w:rStyle w:val="pln"/>
+        </w:rPr>
+        <w:t>src</w:t>
+      </w:r>
+      <w:r>
+        <w:rPr>
+          <w:rStyle w:val="pun"/>
+        </w:rPr>
+        <w:t>/</w:t>
+      </w:r>
+      <w:r>
+        <w:rPr>
+          <w:rStyle w:val="pln"/>
+        </w:rPr>
+        <w:t>org</w:t>
+      </w:r>
+      <w:r>
+        <w:rPr>
+          <w:rStyle w:val="pun"/>
+        </w:rPr>
+        <w:t>/</w:t>
+      </w:r>
+      <w:r>
+        <w:rPr>
+          <w:rStyle w:val="pln"/>
+        </w:rPr>
+        <w:t>nema</w:t>
+      </w:r>
+      <w:r>
+        <w:rPr>
+          <w:rStyle w:val="pun"/>
+        </w:rPr>
+        <w:t>/</w:t>
+      </w:r>
+      <w:r>
+        <w:rPr>
+          <w:rStyle w:val="pln"/>
+        </w:rPr>
+        <w:t>medical</w:t>
+      </w:r>
+      <w:r>
+        <w:rPr>
+          <w:rStyle w:val="pun"/>
+        </w:rPr>
+        <w:t>/</w:t>
+      </w:r>
+      <w:r>
+        <w:rPr>
+          <w:rStyle w:val="pln"/>
+        </w:rPr>
+        <w:t>mint</w:t>
+      </w:r>
+      <w:r>
+        <w:rPr>
+          <w:rStyle w:val="pun"/>
+        </w:rPr>
+        <w:t>/</w:t>
+      </w:r>
+      <w:r>
+        <w:rPr>
+          <w:rStyle w:val="typ"/>
+        </w:rPr>
+        <w:t>MintStudyCompare</w:t>
+      </w:r>
+      <w:r>
+        <w:rPr>
+          <w:rStyle w:val="pun"/>
+        </w:rPr>
+        <w:t>.</w:t>
+      </w:r>
+      <w:r>
+        <w:rPr>
+          <w:rStyle w:val="pln"/>
+        </w:rPr>
+        <w:t>py</w:t>
+      </w:r>
+      <w:r>
+        <w:br/>
+      </w:r>
+      <w:r>
+        <w:rPr>
+          <w:rStyle w:val="typ"/>
+        </w:rPr>
+        <w:t>Usage</w:t>
+      </w:r>
+      <w:r>
+        <w:rPr>
+          <w:rStyle w:val="pun"/>
+        </w:rPr>
+        <w:t>:</w:t>
+      </w:r>
+      <w:r>
+        <w:rPr>
+          <w:rStyle w:val="pln"/>
+        </w:rPr>
+        <w:t xml:space="preserve"> </w:t>
+      </w:r>
+      <w:r>
+        <w:rPr>
+          <w:rStyle w:val="typ"/>
+        </w:rPr>
+        <w:t>MintStudyCompare</w:t>
+      </w:r>
+      <w:r>
+        <w:rPr>
+          <w:rStyle w:val="pun"/>
+        </w:rPr>
+        <w:t>.</w:t>
+      </w:r>
+      <w:r>
+        <w:rPr>
+          <w:rStyle w:val="pln"/>
+        </w:rPr>
+        <w:t xml:space="preserve">py </w:t>
+      </w:r>
+      <w:r>
+        <w:rPr>
+          <w:rStyle w:val="pun"/>
+        </w:rPr>
+        <w:t>[</w:t>
+      </w:r>
+      <w:r>
+        <w:rPr>
+          <w:rStyle w:val="pln"/>
+        </w:rPr>
+        <w:t>options</w:t>
+      </w:r>
+      <w:r>
+        <w:rPr>
+          <w:rStyle w:val="pun"/>
+        </w:rPr>
+        <w:t>]</w:t>
+      </w:r>
+      <w:r>
+        <w:rPr>
+          <w:rStyle w:val="pln"/>
+        </w:rPr>
+        <w:t xml:space="preserve"> </w:t>
+      </w:r>
+      <w:r>
+        <w:rPr>
+          <w:rStyle w:val="pun"/>
+        </w:rPr>
+        <w:t>&lt;</w:t>
+      </w:r>
+      <w:r>
+        <w:rPr>
+          <w:rStyle w:val="pln"/>
+        </w:rPr>
+        <w:t>mint_study1</w:t>
+      </w:r>
+      <w:r>
+        <w:rPr>
+          <w:rStyle w:val="pun"/>
+        </w:rPr>
+        <w:t>.</w:t>
+      </w:r>
+      <w:r>
+        <w:rPr>
+          <w:rStyle w:val="pln"/>
+        </w:rPr>
+        <w:t>xml</w:t>
+      </w:r>
+      <w:r>
+        <w:rPr>
+          <w:rStyle w:val="pun"/>
+        </w:rPr>
+        <w:t>&gt;</w:t>
+      </w:r>
+      <w:r>
+        <w:rPr>
+          <w:rStyle w:val="pln"/>
+        </w:rPr>
+        <w:t xml:space="preserve"> </w:t>
+      </w:r>
+      <w:r>
+        <w:rPr>
+          <w:rStyle w:val="pun"/>
+        </w:rPr>
+        <w:t>&lt;</w:t>
+      </w:r>
+      <w:r>
+        <w:rPr>
+          <w:rStyle w:val="pln"/>
+        </w:rPr>
+        <w:t>mint_study2</w:t>
+      </w:r>
+      <w:r>
+        <w:rPr>
+          <w:rStyle w:val="pun"/>
+        </w:rPr>
+        <w:t>.</w:t>
+      </w:r>
+      <w:r>
+        <w:rPr>
+          <w:rStyle w:val="pln"/>
+        </w:rPr>
+        <w:t>xml</w:t>
+      </w:r>
+      <w:r>
+        <w:rPr>
+          <w:rStyle w:val="pun"/>
+        </w:rPr>
+        <w:t>&gt;</w:t>
+      </w:r>
+      <w:r>
+        <w:br/>
+      </w:r>
+      <w:r>
+        <w:rPr>
+          <w:rStyle w:val="pln"/>
+        </w:rPr>
+        <w:t xml:space="preserve">  </w:t>
+      </w:r>
+      <w:r>
+        <w:rPr>
+          <w:rStyle w:val="pun"/>
+        </w:rPr>
+        <w:t>-</w:t>
+      </w:r>
+      <w:r>
+        <w:rPr>
+          <w:rStyle w:val="pln"/>
+        </w:rPr>
+        <w:t>v</w:t>
+      </w:r>
+      <w:r>
+        <w:rPr>
+          <w:rStyle w:val="pun"/>
+        </w:rPr>
+        <w:t>:</w:t>
+      </w:r>
+      <w:r>
+        <w:rPr>
+          <w:rStyle w:val="pln"/>
+        </w:rPr>
+        <w:t xml:space="preserve"> verbose</w:t>
+      </w:r>
+      <w:r>
+        <w:br/>
+      </w:r>
+      <w:r>
+        <w:rPr>
+          <w:rStyle w:val="pln"/>
+        </w:rPr>
+        <w:t xml:space="preserve">  </w:t>
+      </w:r>
+      <w:r>
+        <w:rPr>
+          <w:rStyle w:val="pun"/>
+        </w:rPr>
+        <w:t>-</w:t>
+      </w:r>
+      <w:r>
+        <w:rPr>
+          <w:rStyle w:val="pln"/>
+        </w:rPr>
+        <w:t>l</w:t>
+      </w:r>
+      <w:r>
+        <w:rPr>
+          <w:rStyle w:val="pun"/>
+        </w:rPr>
+        <w:t>:</w:t>
+      </w:r>
+      <w:r>
+        <w:rPr>
+          <w:rStyle w:val="pln"/>
+        </w:rPr>
+        <w:t xml:space="preserve"> lazy check </w:t>
+      </w:r>
+      <w:r>
+        <w:rPr>
+          <w:rStyle w:val="pun"/>
+        </w:rPr>
+        <w:t>(</w:t>
+      </w:r>
+      <w:r>
+        <w:rPr>
+          <w:rStyle w:val="pln"/>
+        </w:rPr>
+        <w:t>skips binary content</w:t>
+      </w:r>
+      <w:r>
+        <w:rPr>
+          <w:rStyle w:val="pun"/>
+        </w:rPr>
+        <w:t>)</w:t>
+      </w:r>
+      <w:r>
+        <w:br/>
+      </w:r>
+      <w:r>
+        <w:rPr>
+          <w:rStyle w:val="pln"/>
+        </w:rPr>
+        <w:t xml:space="preserve">  </w:t>
+      </w:r>
+      <w:r>
+        <w:rPr>
+          <w:rStyle w:val="pun"/>
+        </w:rPr>
+        <w:t>-</w:t>
+      </w:r>
+      <w:r>
+        <w:rPr>
+          <w:rStyle w:val="pln"/>
+        </w:rPr>
+        <w:t>h</w:t>
+      </w:r>
+      <w:r>
+        <w:rPr>
+          <w:rStyle w:val="pun"/>
+        </w:rPr>
+        <w:t>:</w:t>
+      </w:r>
+      <w:r>
+        <w:rPr>
+          <w:rStyle w:val="pln"/>
+        </w:rPr>
+        <w:t xml:space="preserve"> displays usage</w:t>
+      </w:r>
+    </w:p>
+    <w:p>
+      <w:pPr>
+        <w:pStyle w:val="HTMLPreformatted"/>
+      </w:pPr>
+    </w:p>
+    <w:p>
+      <w:r>
+        <w:t xml:space="preserve">The verbose flag turns on output to show how many tags and bytes were compared. Otherwise nothing is displayed when there are no differences. You can optionally skip checking the binary to save time when debugging. </w:t>
+      </w:r>
+    </w:p>
+    <w:p>
+      <w:pPr>
+        <w:pStyle w:val="HTMLPreformatted"/>
+        <w:rPr>
+          <w:rStyle w:val="pun"/>
+        </w:rPr>
+      </w:pPr>
+      <w:r>
+        <w:rPr>
+          <w:rStyle w:val="pun"/>
+        </w:rPr>
+        <w:t>&gt;</w:t>
+      </w:r>
+      <w:r>
+        <w:rPr>
+          <w:rStyle w:val="pln"/>
+        </w:rPr>
+        <w:t xml:space="preserve"> </w:t>
+      </w:r>
+      <w:proofErr w:type="spellStart"/>
+      <w:proofErr w:type="gramStart"/>
+      <w:r>
+        <w:rPr>
+          <w:rStyle w:val="pln"/>
+        </w:rPr>
+        <w:t>cd</w:t>
+      </w:r>
+      <w:proofErr w:type="spellEnd"/>
+      <w:proofErr w:type="gramEnd"/>
+      <w:r>
+        <w:rPr>
+          <w:rStyle w:val="pln"/>
+        </w:rPr>
+        <w:t xml:space="preserve"> $MC_HOME</w:t>
+      </w:r>
+      <w:r>
+        <w:rPr>
+          <w:rStyle w:val="pun"/>
+        </w:rPr>
+        <w:t>/</w:t>
+      </w:r>
+      <w:r>
+        <w:rPr>
+          <w:rStyle w:val="typ"/>
+        </w:rPr>
+        <w:t>MINTConformance</w:t>
+      </w:r>
+      <w:r>
+        <w:rPr>
+          <w:rStyle w:val="pun"/>
+        </w:rPr>
+        <w:t>/</w:t>
+      </w:r>
+      <w:r>
+        <w:rPr>
+          <w:rStyle w:val="pln"/>
+        </w:rPr>
+        <w:t>testdata</w:t>
+      </w:r>
+      <w:r>
+        <w:rPr>
+          <w:rStyle w:val="pun"/>
+        </w:rPr>
+        <w:t>/</w:t>
+      </w:r>
+      <w:r>
+        <w:rPr>
+          <w:rStyle w:val="pln"/>
+        </w:rPr>
+        <w:t>MINT</w:t>
+      </w:r>
+      <w:r>
+        <w:rPr>
+          <w:rStyle w:val="pun"/>
+        </w:rPr>
+        <w:t>/</w:t>
+      </w:r>
+      <w:r>
+        <w:rPr>
+          <w:rStyle w:val="lit"/>
+        </w:rPr>
+        <w:t>7cc45edf</w:t>
+      </w:r>
+      <w:r>
+        <w:rPr>
+          <w:rStyle w:val="pun"/>
+        </w:rPr>
+        <w:t>-</w:t>
+      </w:r>
+      <w:r>
+        <w:rPr>
+          <w:rStyle w:val="pln"/>
+        </w:rPr>
+        <w:t>d5a6</w:t>
+      </w:r>
+      <w:r>
+        <w:rPr>
+          <w:rStyle w:val="pun"/>
+        </w:rPr>
+        <w:t>-</w:t>
+      </w:r>
+      <w:r>
+        <w:rPr>
+          <w:rStyle w:val="lit"/>
+        </w:rPr>
+        <w:t>4264</w:t>
+      </w:r>
+      <w:r>
+        <w:rPr>
+          <w:rStyle w:val="pun"/>
+        </w:rPr>
+        <w:t>-</w:t>
+      </w:r>
+      <w:r>
+        <w:rPr>
+          <w:rStyle w:val="pln"/>
+        </w:rPr>
+        <w:t>b8ae</w:t>
+      </w:r>
+      <w:r>
+        <w:rPr>
+          <w:rStyle w:val="pun"/>
+        </w:rPr>
+        <w:t>-</w:t>
+      </w:r>
+      <w:r>
+        <w:rPr>
+          <w:rStyle w:val="lit"/>
+        </w:rPr>
+        <w:t>1d24d857f04b</w:t>
+      </w:r>
+      <w:r>
+        <w:rPr>
+          <w:rStyle w:val="pun"/>
+        </w:rPr>
+        <w:t>/</w:t>
+      </w:r>
+      <w:r>
+        <w:rPr>
+          <w:rStyle w:val="pln"/>
+        </w:rPr>
+        <w:t>DICOM</w:t>
+      </w:r>
+      <w:r>
+        <w:br/>
+      </w:r>
+      <w:r>
+        <w:rPr>
+          <w:rStyle w:val="pun"/>
+        </w:rPr>
+        <w:t>&gt;</w:t>
+      </w:r>
+      <w:r>
+        <w:rPr>
+          <w:rStyle w:val="pln"/>
+        </w:rPr>
         <w:t xml:space="preserve"> python $MC_HOME</w:t>
       </w:r>
       <w:r>
@@ -4419,34 +5388,19 @@
         <w:rPr>
           <w:rStyle w:val="pln"/>
         </w:rPr>
-        <w:t>py</w:t>
-      </w:r>
-      <w:r>
-        <w:br/>
-      </w:r>
-      <w:r>
-        <w:rPr>
-          <w:rStyle w:val="typ"/>
-        </w:rPr>
-        <w:t>Usage</w:t>
-      </w:r>
-      <w:r>
-        <w:rPr>
-          <w:rStyle w:val="pun"/>
-        </w:rPr>
-        <w:t>:</w:t>
-      </w:r>
-      <w:r>
-        <w:rPr>
-          <w:rStyle w:val="pln"/>
-        </w:rPr>
-        <w:t xml:space="preserve"> </w:t>
-      </w:r>
-      <w:r>
-        <w:rPr>
-          <w:rStyle w:val="typ"/>
-        </w:rPr>
-        <w:t>MintStudyCompare</w:t>
+        <w:t xml:space="preserve">py </w:t>
+      </w:r>
+      <w:r>
+        <w:rPr>
+          <w:rStyle w:val="pun"/>
+        </w:rPr>
+        <w:t>-</w:t>
+      </w:r>
+      <w:r>
+        <w:rPr>
+          <w:rStyle w:val="pln"/>
+        </w:rPr>
+        <w:t>v metadata</w:t>
       </w:r>
       <w:r>
         <w:rPr>
@@ -4458,43 +5412,14 @@
         <w:rPr>
           <w:rStyle w:val="pln"/>
         </w:rPr>
-        <w:t xml:space="preserve">py </w:t>
-      </w:r>
-      <w:r>
-        <w:rPr>
-          <w:rStyle w:val="pun"/>
-        </w:rPr>
-        <w:t>[</w:t>
-      </w:r>
-      <w:r>
-        <w:rPr>
-          <w:rStyle w:val="pln"/>
-        </w:rPr>
-        <w:t>options</w:t>
-      </w:r>
-      <w:r>
-        <w:rPr>
-          <w:rStyle w:val="pun"/>
-        </w:rPr>
-        <w:t>]</w:t>
-      </w:r>
-      <w:r>
-        <w:rPr>
-          <w:rStyle w:val="pln"/>
-        </w:rPr>
-        <w:t xml:space="preserve"> </w:t>
-      </w:r>
-      <w:r>
-        <w:rPr>
-          <w:rStyle w:val="pun"/>
-        </w:rPr>
-        <w:t>&lt;</w:t>
-      </w:r>
-      <w:r>
-        <w:rPr>
-          <w:rStyle w:val="pln"/>
-        </w:rPr>
-        <w:t>mint_study1</w:t>
+        <w:t xml:space="preserve">xml </w:t>
+      </w:r>
+      <w:proofErr w:type="spellStart"/>
+      <w:r>
+        <w:rPr>
+          <w:rStyle w:val="pln"/>
+        </w:rPr>
+        <w:t>metadata</w:t>
       </w:r>
       <w:r>
         <w:rPr>
@@ -4508,450 +5433,7 @@
         </w:rPr>
         <w:t>xml</w:t>
       </w:r>
-      <w:r>
-        <w:rPr>
-          <w:rStyle w:val="pun"/>
-        </w:rPr>
-        <w:t>&gt;</w:t>
-      </w:r>
-      <w:r>
-        <w:rPr>
-          <w:rStyle w:val="pln"/>
-        </w:rPr>
-        <w:t xml:space="preserve"> </w:t>
-      </w:r>
-      <w:r>
-        <w:rPr>
-          <w:rStyle w:val="pun"/>
-        </w:rPr>
-        <w:t>&lt;</w:t>
-      </w:r>
-      <w:r>
-        <w:rPr>
-          <w:rStyle w:val="pln"/>
-        </w:rPr>
-        <w:t>mint_study2</w:t>
-      </w:r>
-      <w:r>
-        <w:rPr>
-          <w:rStyle w:val="pun"/>
-        </w:rPr>
-        <w:t>.</w:t>
-      </w:r>
-      <w:r>
-        <w:rPr>
-          <w:rStyle w:val="pln"/>
-        </w:rPr>
-        <w:t>xml</w:t>
-      </w:r>
-      <w:r>
-        <w:rPr>
-          <w:rStyle w:val="pun"/>
-        </w:rPr>
-        <w:t>&gt;</w:t>
-      </w:r>
-      <w:r>
-        <w:br/>
-      </w:r>
-      <w:r>
-        <w:rPr>
-          <w:rStyle w:val="pln"/>
-        </w:rPr>
-        <w:t xml:space="preserve">  </w:t>
-      </w:r>
-      <w:r>
-        <w:rPr>
-          <w:rStyle w:val="pun"/>
-        </w:rPr>
-        <w:t>-</w:t>
-      </w:r>
-      <w:r>
-        <w:rPr>
-          <w:rStyle w:val="pln"/>
-        </w:rPr>
-        <w:t>v</w:t>
-      </w:r>
-      <w:r>
-        <w:rPr>
-          <w:rStyle w:val="pun"/>
-        </w:rPr>
-        <w:t>:</w:t>
-      </w:r>
-      <w:r>
-        <w:rPr>
-          <w:rStyle w:val="pln"/>
-        </w:rPr>
-        <w:t xml:space="preserve"> verbose</w:t>
-      </w:r>
-      <w:r>
-        <w:br/>
-      </w:r>
-      <w:r>
-        <w:rPr>
-          <w:rStyle w:val="pln"/>
-        </w:rPr>
-        <w:t xml:space="preserve">  </w:t>
-      </w:r>
-      <w:r>
-        <w:rPr>
-          <w:rStyle w:val="pun"/>
-        </w:rPr>
-        <w:t>-</w:t>
-      </w:r>
-      <w:r>
-        <w:rPr>
-          <w:rStyle w:val="pln"/>
-        </w:rPr>
-        <w:t>l</w:t>
-      </w:r>
-      <w:r>
-        <w:rPr>
-          <w:rStyle w:val="pun"/>
-        </w:rPr>
-        <w:t>:</w:t>
-      </w:r>
-      <w:r>
-        <w:rPr>
-          <w:rStyle w:val="pln"/>
-        </w:rPr>
-        <w:t xml:space="preserve"> lazy check </w:t>
-      </w:r>
-      <w:r>
-        <w:rPr>
-          <w:rStyle w:val="pun"/>
-        </w:rPr>
-        <w:t>(</w:t>
-      </w:r>
-      <w:r>
-        <w:rPr>
-          <w:rStyle w:val="pln"/>
-        </w:rPr>
-        <w:t>skips binary content</w:t>
-      </w:r>
-      <w:r>
-        <w:rPr>
-          <w:rStyle w:val="pun"/>
-        </w:rPr>
-        <w:t>)</w:t>
-      </w:r>
-      <w:r>
-        <w:br/>
-      </w:r>
-      <w:r>
-        <w:rPr>
-          <w:rStyle w:val="pln"/>
-        </w:rPr>
-        <w:t xml:space="preserve">  </w:t>
-      </w:r>
-      <w:r>
-        <w:rPr>
-          <w:rStyle w:val="pun"/>
-        </w:rPr>
-        <w:t>-</w:t>
-      </w:r>
-      <w:r>
-        <w:rPr>
-          <w:rStyle w:val="pln"/>
-        </w:rPr>
-        <w:t>h</w:t>
-      </w:r>
-      <w:r>
-        <w:rPr>
-          <w:rStyle w:val="pun"/>
-        </w:rPr>
-        <w:t>:</w:t>
-      </w:r>
-      <w:r>
-        <w:rPr>
-          <w:rStyle w:val="pln"/>
-        </w:rPr>
-        <w:t xml:space="preserve"> displays usage</w:t>
-      </w:r>
-    </w:p>
-    <w:p>
-      <w:pPr>
-        <w:pStyle w:val="HTMLPreformatted"/>
-      </w:pPr>
-    </w:p>
-    <w:p>
-      <w:r>
-        <w:t xml:space="preserve">The verbose flag turns on output to show how many tags and bytes were compared. Otherwise nothing is displayed when there are no differences. You can optionally skip checking the binary to save time when debugging. </w:t>
-      </w:r>
-    </w:p>
-    <w:p>
-      <w:pPr>
-        <w:pStyle w:val="HTMLPreformatted"/>
-        <w:rPr>
-          <w:rStyle w:val="pun"/>
-        </w:rPr>
-      </w:pPr>
-      <w:r>
-        <w:rPr>
-          <w:rStyle w:val="pun"/>
-        </w:rPr>
-        <w:t>&gt;</w:t>
-      </w:r>
-      <w:r>
-        <w:rPr>
-          <w:rStyle w:val="pln"/>
-        </w:rPr>
-        <w:t xml:space="preserve"> cd $MC_HOME</w:t>
-      </w:r>
-      <w:r>
-        <w:rPr>
-          <w:rStyle w:val="pun"/>
-        </w:rPr>
-        <w:t>/</w:t>
-      </w:r>
-      <w:r>
-        <w:rPr>
-          <w:rStyle w:val="typ"/>
-        </w:rPr>
-        <w:t>MINTConformance</w:t>
-      </w:r>
-      <w:r>
-        <w:rPr>
-          <w:rStyle w:val="pun"/>
-        </w:rPr>
-        <w:t>/</w:t>
-      </w:r>
-      <w:r>
-        <w:rPr>
-          <w:rStyle w:val="pln"/>
-        </w:rPr>
-        <w:t>testdata</w:t>
-      </w:r>
-      <w:r>
-        <w:rPr>
-          <w:rStyle w:val="pun"/>
-        </w:rPr>
-        <w:t>/</w:t>
-      </w:r>
-      <w:r>
-        <w:rPr>
-          <w:rStyle w:val="pln"/>
-        </w:rPr>
-        <w:t>MINT</w:t>
-      </w:r>
-      <w:r>
-        <w:rPr>
-          <w:rStyle w:val="pun"/>
-        </w:rPr>
-        <w:t>/</w:t>
-      </w:r>
-      <w:r>
-        <w:rPr>
-          <w:rStyle w:val="lit"/>
-        </w:rPr>
-        <w:t>7cc45edf</w:t>
-      </w:r>
-      <w:r>
-        <w:rPr>
-          <w:rStyle w:val="pun"/>
-        </w:rPr>
-        <w:t>-</w:t>
-      </w:r>
-      <w:r>
-        <w:rPr>
-          <w:rStyle w:val="pln"/>
-        </w:rPr>
-        <w:t>d5a6</w:t>
-      </w:r>
-      <w:r>
-        <w:rPr>
-          <w:rStyle w:val="pun"/>
-        </w:rPr>
-        <w:t>-</w:t>
-      </w:r>
-      <w:r>
-        <w:rPr>
-          <w:rStyle w:val="lit"/>
-        </w:rPr>
-        <w:t>4264</w:t>
-      </w:r>
-      <w:r>
-        <w:rPr>
-          <w:rStyle w:val="pun"/>
-        </w:rPr>
-        <w:t>-</w:t>
-      </w:r>
-      <w:r>
-        <w:rPr>
-          <w:rStyle w:val="pln"/>
-        </w:rPr>
-        <w:t>b8ae</w:t>
-      </w:r>
-      <w:r>
-        <w:rPr>
-          <w:rStyle w:val="pun"/>
-        </w:rPr>
-        <w:t>-</w:t>
-      </w:r>
-      <w:r>
-        <w:rPr>
-          <w:rStyle w:val="lit"/>
-        </w:rPr>
-        <w:t>1d24d857f04b</w:t>
-      </w:r>
-      <w:r>
-        <w:rPr>
-          <w:rStyle w:val="pun"/>
-        </w:rPr>
-        <w:t>/</w:t>
-      </w:r>
-      <w:r>
-        <w:rPr>
-          <w:rStyle w:val="pln"/>
-        </w:rPr>
-        <w:t>DICOM</w:t>
-      </w:r>
-      <w:r>
-        <w:br/>
-      </w:r>
-      <w:r>
-        <w:rPr>
-          <w:rStyle w:val="pun"/>
-        </w:rPr>
-        <w:t>&gt;</w:t>
-      </w:r>
-      <w:r>
-        <w:rPr>
-          <w:rStyle w:val="pln"/>
-        </w:rPr>
-        <w:t xml:space="preserve"> python $MC_HOME</w:t>
-      </w:r>
-      <w:r>
-        <w:rPr>
-          <w:rStyle w:val="pun"/>
-        </w:rPr>
-        <w:t>/</w:t>
-      </w:r>
-      <w:r>
-        <w:rPr>
-          <w:rStyle w:val="typ"/>
-        </w:rPr>
-        <w:t>MINTConformance</w:t>
-      </w:r>
-      <w:r>
-        <w:rPr>
-          <w:rStyle w:val="pun"/>
-        </w:rPr>
-        <w:t>/</w:t>
-      </w:r>
-      <w:r>
-        <w:rPr>
-          <w:rStyle w:val="pln"/>
-        </w:rPr>
-        <w:t>src</w:t>
-      </w:r>
-      <w:r>
-        <w:rPr>
-          <w:rStyle w:val="pun"/>
-        </w:rPr>
-        <w:t>/</w:t>
-      </w:r>
-      <w:r>
-        <w:rPr>
-          <w:rStyle w:val="pln"/>
-        </w:rPr>
-        <w:t>org</w:t>
-      </w:r>
-      <w:r>
-        <w:rPr>
-          <w:rStyle w:val="pun"/>
-        </w:rPr>
-        <w:t>/</w:t>
-      </w:r>
-      <w:r>
-        <w:rPr>
-          <w:rStyle w:val="pln"/>
-        </w:rPr>
-        <w:t>nema</w:t>
-      </w:r>
-      <w:r>
-        <w:rPr>
-          <w:rStyle w:val="pun"/>
-        </w:rPr>
-        <w:t>/</w:t>
-      </w:r>
-      <w:r>
-        <w:rPr>
-          <w:rStyle w:val="pln"/>
-        </w:rPr>
-        <w:t>medical</w:t>
-      </w:r>
-      <w:r>
-        <w:rPr>
-          <w:rStyle w:val="pun"/>
-        </w:rPr>
-        <w:t>/</w:t>
-      </w:r>
-      <w:r>
-        <w:rPr>
-          <w:rStyle w:val="pln"/>
-        </w:rPr>
-        <w:t>mint</w:t>
-      </w:r>
-      <w:r>
-        <w:rPr>
-          <w:rStyle w:val="pun"/>
-        </w:rPr>
-        <w:t>/</w:t>
-      </w:r>
-      <w:r>
-        <w:rPr>
-          <w:rStyle w:val="typ"/>
-        </w:rPr>
-        <w:t>MintStudyCompare</w:t>
-      </w:r>
-      <w:r>
-        <w:rPr>
-          <w:rStyle w:val="pun"/>
-        </w:rPr>
-        <w:t>.</w:t>
-      </w:r>
-      <w:r>
-        <w:rPr>
-          <w:rStyle w:val="pln"/>
-        </w:rPr>
-        <w:t xml:space="preserve">py </w:t>
-      </w:r>
-      <w:r>
-        <w:rPr>
-          <w:rStyle w:val="pun"/>
-        </w:rPr>
-        <w:t>-</w:t>
-      </w:r>
-      <w:r>
-        <w:rPr>
-          <w:rStyle w:val="pln"/>
-        </w:rPr>
-        <w:t>v metadata</w:t>
-      </w:r>
-      <w:r>
-        <w:rPr>
-          <w:rStyle w:val="pun"/>
-        </w:rPr>
-        <w:t>.</w:t>
-      </w:r>
-      <w:r>
-        <w:rPr>
-          <w:rStyle w:val="pln"/>
-        </w:rPr>
-        <w:t>xml metadata</w:t>
-      </w:r>
-      <w:r>
-        <w:rPr>
-          <w:rStyle w:val="pun"/>
-        </w:rPr>
-        <w:t>.</w:t>
-      </w:r>
-      <w:r>
-        <w:rPr>
-          <w:rStyle w:val="pln"/>
-        </w:rPr>
-        <w:t>xml</w:t>
-      </w:r>
+      <w:proofErr w:type="spellEnd"/>
       <w:r>
         <w:br/>
       </w:r>
@@ -5368,7 +5850,21 @@
         <w:rPr>
           <w:rStyle w:val="pln"/>
         </w:rPr>
-        <w:t xml:space="preserve"> cd $MC_HOME</w:t>
+        <w:t xml:space="preserve"> </w:t>
+      </w:r>
+      <w:proofErr w:type="spellStart"/>
+      <w:r>
+        <w:rPr>
+          <w:rStyle w:val="pln"/>
+        </w:rPr>
+        <w:t>cd</w:t>
+      </w:r>
+      <w:proofErr w:type="spellEnd"/>
+      <w:r>
+        <w:rPr>
+          <w:rStyle w:val="pln"/>
+        </w:rPr>
+        <w:t xml:space="preserve"> $MC_HOME</w:t>
       </w:r>
       <w:r>
         <w:rPr>
@@ -5376,24 +5872,28 @@
         </w:rPr>
         <w:t>/</w:t>
       </w:r>
+      <w:proofErr w:type="spellStart"/>
       <w:r>
         <w:rPr>
           <w:rStyle w:val="typ"/>
         </w:rPr>
         <w:t>MINTConformance</w:t>
       </w:r>
+      <w:proofErr w:type="spellEnd"/>
       <w:r>
         <w:rPr>
           <w:rStyle w:val="pun"/>
         </w:rPr>
         <w:t>/</w:t>
       </w:r>
+      <w:proofErr w:type="spellStart"/>
       <w:r>
         <w:rPr>
           <w:rStyle w:val="pln"/>
         </w:rPr>
         <w:t>testdata</w:t>
       </w:r>
+      <w:proofErr w:type="spellEnd"/>
       <w:r>
         <w:rPr>
           <w:rStyle w:val="pun"/>
@@ -5782,8 +6282,16 @@
         <w:rPr>
           <w:rStyle w:val="pln"/>
         </w:rPr>
-        <w:t xml:space="preserve"> vr</w:t>
-      </w:r>
+        <w:t xml:space="preserve"> </w:t>
+      </w:r>
+      <w:proofErr w:type="spellStart"/>
+      <w:r>
+        <w:rPr>
+          <w:rStyle w:val="pln"/>
+        </w:rPr>
+        <w:t>vr</w:t>
+      </w:r>
+      <w:proofErr w:type="spellEnd"/>
       <w:r>
         <w:rPr>
           <w:rStyle w:val="pun"/>
@@ -5794,8 +6302,16 @@
         <w:rPr>
           <w:rStyle w:val="pln"/>
         </w:rPr>
-        <w:t>CS val</w:t>
-      </w:r>
+        <w:t xml:space="preserve">CS </w:t>
+      </w:r>
+      <w:proofErr w:type="spellStart"/>
+      <w:r>
+        <w:rPr>
+          <w:rStyle w:val="pln"/>
+        </w:rPr>
+        <w:t>val</w:t>
+      </w:r>
+      <w:proofErr w:type="spellEnd"/>
       <w:r>
         <w:rPr>
           <w:rStyle w:val="pun"/>
@@ -5860,8 +6376,16 @@
         <w:rPr>
           <w:rStyle w:val="pln"/>
         </w:rPr>
-        <w:t xml:space="preserve"> vr</w:t>
-      </w:r>
+        <w:t xml:space="preserve"> </w:t>
+      </w:r>
+      <w:proofErr w:type="spellStart"/>
+      <w:r>
+        <w:rPr>
+          <w:rStyle w:val="pln"/>
+        </w:rPr>
+        <w:t>vr</w:t>
+      </w:r>
+      <w:proofErr w:type="spellEnd"/>
       <w:r>
         <w:rPr>
           <w:rStyle w:val="pun"/>
@@ -5872,8 +6396,16 @@
         <w:rPr>
           <w:rStyle w:val="pln"/>
         </w:rPr>
-        <w:t>CS val</w:t>
-      </w:r>
+        <w:t xml:space="preserve">CS </w:t>
+      </w:r>
+      <w:proofErr w:type="spellStart"/>
+      <w:r>
+        <w:rPr>
+          <w:rStyle w:val="pln"/>
+        </w:rPr>
+        <w:t>val</w:t>
+      </w:r>
+      <w:proofErr w:type="spellEnd"/>
       <w:r>
         <w:rPr>
           <w:rStyle w:val="pun"/>
@@ -6049,8 +6581,16 @@
         <w:rPr>
           <w:rStyle w:val="pln"/>
         </w:rPr>
-        <w:t xml:space="preserve"> vr</w:t>
-      </w:r>
+        <w:t xml:space="preserve"> </w:t>
+      </w:r>
+      <w:proofErr w:type="spellStart"/>
+      <w:r>
+        <w:rPr>
+          <w:rStyle w:val="pln"/>
+        </w:rPr>
+        <w:t>vr</w:t>
+      </w:r>
+      <w:proofErr w:type="spellEnd"/>
       <w:r>
         <w:rPr>
           <w:rStyle w:val="pun"/>
@@ -6061,8 +6601,16 @@
         <w:rPr>
           <w:rStyle w:val="pln"/>
         </w:rPr>
-        <w:t>CS val</w:t>
-      </w:r>
+        <w:t xml:space="preserve">CS </w:t>
+      </w:r>
+      <w:proofErr w:type="spellStart"/>
+      <w:r>
+        <w:rPr>
+          <w:rStyle w:val="pln"/>
+        </w:rPr>
+        <w:t>val</w:t>
+      </w:r>
+      <w:proofErr w:type="spellEnd"/>
       <w:r>
         <w:rPr>
           <w:rStyle w:val="pun"/>
@@ -6115,8 +6663,16 @@
         <w:rPr>
           <w:rStyle w:val="pln"/>
         </w:rPr>
-        <w:t xml:space="preserve"> vr</w:t>
-      </w:r>
+        <w:t xml:space="preserve"> </w:t>
+      </w:r>
+      <w:proofErr w:type="spellStart"/>
+      <w:r>
+        <w:rPr>
+          <w:rStyle w:val="pln"/>
+        </w:rPr>
+        <w:t>vr</w:t>
+      </w:r>
+      <w:proofErr w:type="spellEnd"/>
       <w:r>
         <w:rPr>
           <w:rStyle w:val="pun"/>
@@ -6127,8 +6683,16 @@
         <w:rPr>
           <w:rStyle w:val="pln"/>
         </w:rPr>
-        <w:t>CS val</w:t>
-      </w:r>
+        <w:t xml:space="preserve">CS </w:t>
+      </w:r>
+      <w:proofErr w:type="spellStart"/>
+      <w:r>
+        <w:rPr>
+          <w:rStyle w:val="pln"/>
+        </w:rPr>
+        <w:t>val</w:t>
+      </w:r>
+      <w:proofErr w:type="spellEnd"/>
       <w:r>
         <w:rPr>
           <w:rStyle w:val="pun"/>
@@ -6304,8 +6868,16 @@
         <w:rPr>
           <w:rStyle w:val="pln"/>
         </w:rPr>
-        <w:t xml:space="preserve"> vr</w:t>
-      </w:r>
+        <w:t xml:space="preserve"> </w:t>
+      </w:r>
+      <w:proofErr w:type="spellStart"/>
+      <w:r>
+        <w:rPr>
+          <w:rStyle w:val="pln"/>
+        </w:rPr>
+        <w:t>vr</w:t>
+      </w:r>
+      <w:proofErr w:type="spellEnd"/>
       <w:r>
         <w:rPr>
           <w:rStyle w:val="pun"/>
@@ -6316,8 +6888,16 @@
         <w:rPr>
           <w:rStyle w:val="pln"/>
         </w:rPr>
-        <w:t>DS val</w:t>
-      </w:r>
+        <w:t xml:space="preserve">DS </w:t>
+      </w:r>
+      <w:proofErr w:type="spellStart"/>
+      <w:r>
+        <w:rPr>
+          <w:rStyle w:val="pln"/>
+        </w:rPr>
+        <w:t>val</w:t>
+      </w:r>
+      <w:proofErr w:type="spellEnd"/>
       <w:r>
         <w:rPr>
           <w:rStyle w:val="pun"/>
@@ -6424,8 +7004,16 @@
         <w:rPr>
           <w:rStyle w:val="pln"/>
         </w:rPr>
-        <w:t xml:space="preserve"> vr</w:t>
-      </w:r>
+        <w:t xml:space="preserve"> </w:t>
+      </w:r>
+      <w:proofErr w:type="spellStart"/>
+      <w:r>
+        <w:rPr>
+          <w:rStyle w:val="pln"/>
+        </w:rPr>
+        <w:t>vr</w:t>
+      </w:r>
+      <w:proofErr w:type="spellEnd"/>
       <w:r>
         <w:rPr>
           <w:rStyle w:val="pun"/>
@@ -6436,8 +7024,16 @@
         <w:rPr>
           <w:rStyle w:val="pln"/>
         </w:rPr>
-        <w:t>DS val</w:t>
-      </w:r>
+        <w:t xml:space="preserve">DS </w:t>
+      </w:r>
+      <w:proofErr w:type="spellStart"/>
+      <w:r>
+        <w:rPr>
+          <w:rStyle w:val="pln"/>
+        </w:rPr>
+        <w:t>val</w:t>
+      </w:r>
+      <w:proofErr w:type="spellEnd"/>
       <w:r>
         <w:rPr>
           <w:rStyle w:val="pun"/>
@@ -6990,7 +7586,15 @@
     </w:p>
     <w:p>
       <w:r>
-        <w:t xml:space="preserve">There are some subtle differences between the DICOM and MINT representations if you are using another tool for comparison. Some binary VRs are represented as text in MINT for clarity ("SS", "US", "SL", "UL", "FL", "FD", "OF", "AT") so the values will not compare directly to the DICOM binaries. Arrays of these primitive types are represented as strings with the values separated by a "\" delimiter (ie. 208.55017\166.19896). Note that the precision for floating point representations is set to 6. </w:t>
+        <w:t>There are some subtle differences between the DICOM and MINT representations if you are using another tool for comparison. Some binary VRs are represented as text in MINT for clarity ("SS", "US", "SL", "UL", "FL", "FD", "OF", "AT") so the values will not compare directly to the DICOM binaries. Arrays of these primitive types are represented as strings with the values separated by a "\" delimiter (</w:t>
+      </w:r>
+      <w:proofErr w:type="spellStart"/>
+      <w:r>
+        <w:t>ie</w:t>
+      </w:r>
+      <w:proofErr w:type="spellEnd"/>
+      <w:r>
+        <w:t xml:space="preserve">. 208.55017\166.19896). Note that the precision for floating point representations is set to 6. </w:t>
       </w:r>
     </w:p>
     <w:p>
@@ -7005,7 +7609,15 @@
         <w:t>python</w:t>
       </w:r>
       <w:r>
-        <w:t xml:space="preserve"> command to parse the file. This tool should run either in a Unix or Windows command shell. </w:t>
+        <w:t xml:space="preserve"> command to parse the file. This tool should run either in a </w:t>
+      </w:r>
+      <w:proofErr w:type="gramStart"/>
+      <w:r>
+        <w:t>Unix</w:t>
+      </w:r>
+      <w:proofErr w:type="gramEnd"/>
+      <w:r>
+        <w:t xml:space="preserve"> or Windows command shell. </w:t>
       </w:r>
     </w:p>
     <w:p>
@@ -7031,7 +7643,21 @@
         <w:rPr>
           <w:rStyle w:val="pln"/>
         </w:rPr>
-        <w:t xml:space="preserve"> python $MC_HOME</w:t>
+        <w:t xml:space="preserve"> </w:t>
+      </w:r>
+      <w:proofErr w:type="gramStart"/>
+      <w:r>
+        <w:rPr>
+          <w:rStyle w:val="pln"/>
+        </w:rPr>
+        <w:t>python</w:t>
+      </w:r>
+      <w:proofErr w:type="gramEnd"/>
+      <w:r>
+        <w:rPr>
+          <w:rStyle w:val="pln"/>
+        </w:rPr>
+        <w:t xml:space="preserve"> $MC_HOME</w:t>
       </w:r>
       <w:r>
         <w:rPr>
@@ -7196,7 +7822,21 @@
         <w:rPr>
           <w:rStyle w:val="str"/>
         </w:rPr>
-        <w:t>&lt;dicom_study_dir&gt;</w:t>
+        <w:t>&lt;</w:t>
+      </w:r>
+      <w:proofErr w:type="spellStart"/>
+      <w:r>
+        <w:rPr>
+          <w:rStyle w:val="str"/>
+        </w:rPr>
+        <w:t>dicom_study_dir</w:t>
+      </w:r>
+      <w:proofErr w:type="spellEnd"/>
+      <w:r>
+        <w:rPr>
+          <w:rStyle w:val="str"/>
+        </w:rPr>
+        <w:t>&gt;</w:t>
       </w:r>
       <w:r>
         <w:rPr>
@@ -7412,7 +8052,21 @@
         <w:rPr>
           <w:rStyle w:val="pln"/>
         </w:rPr>
-        <w:t xml:space="preserve"> cd $MC_HOME</w:t>
+        <w:t xml:space="preserve"> </w:t>
+      </w:r>
+      <w:proofErr w:type="spellStart"/>
+      <w:r>
+        <w:rPr>
+          <w:rStyle w:val="pln"/>
+        </w:rPr>
+        <w:t>cd</w:t>
+      </w:r>
+      <w:proofErr w:type="spellEnd"/>
+      <w:r>
+        <w:rPr>
+          <w:rStyle w:val="pln"/>
+        </w:rPr>
+        <w:t xml:space="preserve"> $MC_HOME</w:t>
       </w:r>
       <w:r>
         <w:rPr>
@@ -7420,24 +8074,28 @@
         </w:rPr>
         <w:t>/</w:t>
       </w:r>
+      <w:proofErr w:type="spellStart"/>
       <w:r>
         <w:rPr>
           <w:rStyle w:val="typ"/>
         </w:rPr>
         <w:t>MINTConformance</w:t>
       </w:r>
+      <w:proofErr w:type="spellEnd"/>
       <w:r>
         <w:rPr>
           <w:rStyle w:val="pun"/>
         </w:rPr>
         <w:t>/</w:t>
       </w:r>
+      <w:proofErr w:type="spellStart"/>
       <w:r>
         <w:rPr>
           <w:rStyle w:val="pln"/>
         </w:rPr>
         <w:t>testdata</w:t>
       </w:r>
+      <w:proofErr w:type="spellEnd"/>
       <w:r>
         <w:br/>
       </w:r>
@@ -9164,19 +9822,48 @@
           <w:u w:val="single"/>
         </w:rPr>
         <w:lastRenderedPageBreak/>
-        <w:t xml:space="preserve">MINT ClearCanvas Workstation </w:t>
-      </w:r>
+        <w:t xml:space="preserve">MINT </w:t>
+      </w:r>
+      <w:proofErr w:type="spellStart"/>
       <w:r>
         <w:rPr>
           <w:b/>
           <w:u w:val="single"/>
         </w:rPr>
+        <w:t>ClearCanvas</w:t>
+      </w:r>
+      <w:proofErr w:type="spellEnd"/>
+      <w:r>
+        <w:rPr>
+          <w:b/>
+          <w:u w:val="single"/>
+        </w:rPr>
+        <w:t xml:space="preserve"> Workstation </w:t>
+      </w:r>
+      <w:r>
+        <w:rPr>
+          <w:b/>
+          <w:u w:val="single"/>
+        </w:rPr>
         <w:t>Plug-in</w:t>
       </w:r>
     </w:p>
     <w:p>
-      <w:r>
-        <w:t xml:space="preserve">ClearCanvas Workstation is a DICOM Image Viewing Solution. The plug-in was chosen to be developed for ClearCanvas Workstation as it is an open source application, and is intended to demonstrate how an existing application can consume the information provided by MINT. </w:t>
+      <w:proofErr w:type="spellStart"/>
+      <w:r>
+        <w:t>ClearCanvas</w:t>
+      </w:r>
+      <w:proofErr w:type="spellEnd"/>
+      <w:r>
+        <w:t xml:space="preserve"> Workstation is a DICOM Image Viewing Solution. The plug-in was chosen to be developed for </w:t>
+      </w:r>
+      <w:proofErr w:type="spellStart"/>
+      <w:r>
+        <w:t>ClearCanvas</w:t>
+      </w:r>
+      <w:proofErr w:type="spellEnd"/>
+      <w:r>
+        <w:t xml:space="preserve"> Workstation as it is an open source application, and is intended to demonstrate how an existing application can consume the information provided by MINT. </w:t>
       </w:r>
     </w:p>
     <w:p>
@@ -9208,7 +9895,7 @@
           <w:rPr>
             <w:rStyle w:val="Hyperlink"/>
           </w:rPr>
-          <w:t>https://medical-imaging-network-transport.googlecode.com/svn/trunk</w:t>
+          <w:t>http://medical-imaging-network-transport.googlecode.com/svn/trunk</w:t>
         </w:r>
       </w:hyperlink>
       <w:r>
@@ -9237,7 +9924,15 @@
         <w:spacing w:before="100" w:beforeAutospacing="1" w:after="100" w:afterAutospacing="1" w:line="240" w:lineRule="auto"/>
       </w:pPr>
       <w:r>
-        <w:t xml:space="preserve">Checkout the ClearCanvas source. The </w:t>
+        <w:t xml:space="preserve">Checkout the </w:t>
+      </w:r>
+      <w:proofErr w:type="spellStart"/>
+      <w:r>
+        <w:t>ClearCanvas</w:t>
+      </w:r>
+      <w:proofErr w:type="spellEnd"/>
+      <w:r>
+        <w:t xml:space="preserve"> source. The </w:t>
       </w:r>
       <w:r>
         <w:t>SVN repository</w:t>
@@ -9254,7 +9949,14 @@
       </w:r>
       <w:r>
         <w:br/>
-        <w:t xml:space="preserve">For the remainder of this instruction, </w:t>
+      </w:r>
+      <w:proofErr w:type="gramStart"/>
+      <w:r>
+        <w:t>For</w:t>
+      </w:r>
+      <w:proofErr w:type="gramEnd"/>
+      <w:r>
+        <w:t xml:space="preserve"> the remainder of this instruction, </w:t>
       </w:r>
       <w:r>
         <w:rPr>
@@ -9263,7 +9965,31 @@
         <w:t>{CCROOT}</w:t>
       </w:r>
       <w:r>
-        <w:t xml:space="preserve"> refers to the local directory the ClearCanvas source was checked out into. For authentication, Username = "opensource", Password = "opensource". </w:t>
+        <w:t xml:space="preserve"> refers to the local directory the </w:t>
+      </w:r>
+      <w:proofErr w:type="spellStart"/>
+      <w:r>
+        <w:t>ClearCanvas</w:t>
+      </w:r>
+      <w:proofErr w:type="spellEnd"/>
+      <w:r>
+        <w:t xml:space="preserve"> source was checked out into. For authentication, Username = "</w:t>
+      </w:r>
+      <w:proofErr w:type="spellStart"/>
+      <w:r>
+        <w:t>opensource</w:t>
+      </w:r>
+      <w:proofErr w:type="spellEnd"/>
+      <w:r>
+        <w:t>", Password = "</w:t>
+      </w:r>
+      <w:proofErr w:type="spellStart"/>
+      <w:r>
+        <w:t>opensource</w:t>
+      </w:r>
+      <w:proofErr w:type="spellEnd"/>
+      <w:r>
+        <w:t xml:space="preserve">". </w:t>
       </w:r>
     </w:p>
     <w:p>
@@ -9283,12 +10009,21 @@
         </w:rPr>
         <w:t>{MINTROOT}/</w:t>
       </w:r>
+      <w:proofErr w:type="spellStart"/>
       <w:r>
         <w:rPr>
           <w:i/>
         </w:rPr>
-        <w:t>ClearCanvas/</w:t>
-      </w:r>
+        <w:t>ClearCanvas</w:t>
+      </w:r>
+      <w:proofErr w:type="spellEnd"/>
+      <w:r>
+        <w:rPr>
+          <w:i/>
+        </w:rPr>
+        <w:t>/</w:t>
+      </w:r>
+      <w:proofErr w:type="spellStart"/>
       <w:r>
         <w:rPr>
           <w:rStyle w:val="Strong"/>
@@ -9296,6 +10031,7 @@
         </w:rPr>
         <w:t>ClearCanvasPatch</w:t>
       </w:r>
+      <w:proofErr w:type="spellEnd"/>
       <w:r>
         <w:t xml:space="preserve"> from the checked-out MINT source to </w:t>
       </w:r>
@@ -9306,14 +10042,32 @@
         <w:t>{CCROOT}</w:t>
       </w:r>
       <w:r>
-        <w:t xml:space="preserve">. This will make the necessary changes to core ClearCanvas to allow the MINT plugin to work. The patch can be applied using </w:t>
-      </w:r>
+        <w:t xml:space="preserve">. This will make the necessary changes to core </w:t>
+      </w:r>
+      <w:proofErr w:type="spellStart"/>
+      <w:r>
+        <w:t>ClearCanvas</w:t>
+      </w:r>
+      <w:proofErr w:type="spellEnd"/>
+      <w:r>
+        <w:t xml:space="preserve"> to allow the MINT </w:t>
+      </w:r>
+      <w:proofErr w:type="spellStart"/>
+      <w:r>
+        <w:t>plugin</w:t>
+      </w:r>
+      <w:proofErr w:type="spellEnd"/>
+      <w:r>
+        <w:t xml:space="preserve"> to work. The patch can be applied using </w:t>
+      </w:r>
+      <w:proofErr w:type="spellStart"/>
       <w:r>
         <w:rPr>
           <w:i/>
         </w:rPr>
         <w:t>TortoiseSVN</w:t>
       </w:r>
+      <w:proofErr w:type="spellEnd"/>
       <w:r>
         <w:t>.</w:t>
       </w:r>
@@ -9327,7 +10081,23 @@
         <w:spacing w:before="100" w:beforeAutospacing="1" w:after="100" w:afterAutospacing="1" w:line="240" w:lineRule="auto"/>
       </w:pPr>
       <w:r>
-        <w:t xml:space="preserve">Copy the MINTLoader and MINTUnitTest directories from the </w:t>
+        <w:t xml:space="preserve">Copy the </w:t>
+      </w:r>
+      <w:proofErr w:type="spellStart"/>
+      <w:r>
+        <w:t>MINTLoader</w:t>
+      </w:r>
+      <w:proofErr w:type="spellEnd"/>
+      <w:r>
+        <w:t xml:space="preserve"> and </w:t>
+      </w:r>
+      <w:proofErr w:type="spellStart"/>
+      <w:r>
+        <w:t>MINTUnitTest</w:t>
+      </w:r>
+      <w:proofErr w:type="spellEnd"/>
+      <w:r>
+        <w:t xml:space="preserve"> directories from the </w:t>
       </w:r>
       <w:r>
         <w:rPr>
@@ -9335,12 +10105,21 @@
         </w:rPr>
         <w:t>{MINTROOT}/</w:t>
       </w:r>
+      <w:proofErr w:type="spellStart"/>
       <w:r>
         <w:rPr>
           <w:i/>
         </w:rPr>
-        <w:t>ClearCanvas/</w:t>
-      </w:r>
+        <w:t>ClearCanvas</w:t>
+      </w:r>
+      <w:proofErr w:type="spellEnd"/>
+      <w:r>
+        <w:rPr>
+          <w:i/>
+        </w:rPr>
+        <w:t>/</w:t>
+      </w:r>
+      <w:proofErr w:type="spellStart"/>
       <w:r>
         <w:rPr>
           <w:rStyle w:val="Strong"/>
@@ -9348,6 +10127,7 @@
         </w:rPr>
         <w:t>ClearCanvasPlugin</w:t>
       </w:r>
+      <w:proofErr w:type="spellEnd"/>
       <w:r>
         <w:t xml:space="preserve"> into </w:t>
       </w:r>
@@ -9376,7 +10156,21 @@
         <w:rPr>
           <w:i/>
         </w:rPr>
-        <w:t>{CCROOT}/ImageViewer/ImageViewer.sln</w:t>
+        <w:t>{CCROOT}/</w:t>
+      </w:r>
+      <w:proofErr w:type="spellStart"/>
+      <w:r>
+        <w:rPr>
+          <w:i/>
+        </w:rPr>
+        <w:t>ImageViewer</w:t>
+      </w:r>
+      <w:proofErr w:type="spellEnd"/>
+      <w:r>
+        <w:rPr>
+          <w:i/>
+        </w:rPr>
+        <w:t>/ImageViewer.sln</w:t>
       </w:r>
       <w:r>
         <w:t xml:space="preserve"> in Visual Studio 2008 (other versions are currently not supported). </w:t>
@@ -9397,7 +10191,35 @@
         <w:rPr>
           <w:i/>
         </w:rPr>
-        <w:t xml:space="preserve">{CCROOT}/MINTLoader/MINTLoader.csproj </w:t>
+        <w:t>{CCROOT}/</w:t>
+      </w:r>
+      <w:proofErr w:type="spellStart"/>
+      <w:r>
+        <w:rPr>
+          <w:i/>
+        </w:rPr>
+        <w:t>MINTLoader</w:t>
+      </w:r>
+      <w:proofErr w:type="spellEnd"/>
+      <w:r>
+        <w:rPr>
+          <w:i/>
+        </w:rPr>
+        <w:t>/</w:t>
+      </w:r>
+      <w:proofErr w:type="spellStart"/>
+      <w:r>
+        <w:rPr>
+          <w:i/>
+        </w:rPr>
+        <w:t>MINTLoader.csproj</w:t>
+      </w:r>
+      <w:proofErr w:type="spellEnd"/>
+      <w:r>
+        <w:rPr>
+          <w:i/>
+        </w:rPr>
+        <w:t xml:space="preserve"> </w:t>
       </w:r>
       <w:r>
         <w:t xml:space="preserve">project to the solution. </w:t>
@@ -9418,7 +10240,21 @@
         <w:rPr>
           <w:i/>
         </w:rPr>
-        <w:t>{MINTROOT}/ClearCanvasCodec/</w:t>
+        <w:t>{MINTROOT}/</w:t>
+      </w:r>
+      <w:proofErr w:type="spellStart"/>
+      <w:r>
+        <w:rPr>
+          <w:i/>
+        </w:rPr>
+        <w:t>ClearCanvasCodec</w:t>
+      </w:r>
+      <w:proofErr w:type="spellEnd"/>
+      <w:r>
+        <w:rPr>
+          <w:i/>
+        </w:rPr>
+        <w:t>/</w:t>
       </w:r>
       <w:r>
         <w:t xml:space="preserve"> </w:t>
@@ -9433,8 +10269,30 @@
         <w:rPr>
           <w:i/>
         </w:rPr>
-        <w:t>{CCROOT}/ReferencedAssemblies/Codecs</w:t>
-      </w:r>
+        <w:t>{CCROOT}/</w:t>
+      </w:r>
+      <w:proofErr w:type="spellStart"/>
+      <w:r>
+        <w:rPr>
+          <w:i/>
+        </w:rPr>
+        <w:t>ReferencedAssemblies</w:t>
+      </w:r>
+      <w:proofErr w:type="spellEnd"/>
+      <w:r>
+        <w:rPr>
+          <w:i/>
+        </w:rPr>
+        <w:t>/</w:t>
+      </w:r>
+      <w:proofErr w:type="spellStart"/>
+      <w:r>
+        <w:rPr>
+          <w:i/>
+        </w:rPr>
+        <w:t>Codecs</w:t>
+      </w:r>
+      <w:proofErr w:type="spellEnd"/>
       <w:r>
         <w:t>, replacing all files.</w:t>
       </w:r>
@@ -9448,7 +10306,15 @@
         <w:spacing w:before="100" w:beforeAutospacing="1" w:after="100" w:afterAutospacing="1" w:line="240" w:lineRule="auto"/>
       </w:pPr>
       <w:r>
-        <w:t xml:space="preserve">If a security question pops up asking "Open project for Browsing / Open project Normally", select "Open Project Normally" and deselect "Ask for every project". </w:t>
+        <w:t xml:space="preserve">If a security question pops up asking "Open project for Browsing / Open project </w:t>
+      </w:r>
+      <w:proofErr w:type="gramStart"/>
+      <w:r>
+        <w:t>Normally</w:t>
+      </w:r>
+      <w:proofErr w:type="gramEnd"/>
+      <w:r>
+        <w:t xml:space="preserve">", select "Open Project Normally" and deselect "Ask for every project". </w:t>
       </w:r>
     </w:p>
     <w:p>
@@ -9474,8 +10340,16 @@
         <w:rPr>
           <w:b/>
         </w:rPr>
-        <w:t>Running ClearCanvas</w:t>
-      </w:r>
+        <w:t xml:space="preserve">Running </w:t>
+      </w:r>
+      <w:proofErr w:type="spellStart"/>
+      <w:r>
+        <w:rPr>
+          <w:b/>
+        </w:rPr>
+        <w:t>ClearCanvas</w:t>
+      </w:r>
+      <w:proofErr w:type="spellEnd"/>
     </w:p>
     <w:p>
       <w:pPr>
@@ -9514,12 +10388,14 @@
       <w:r>
         <w:t xml:space="preserve">Make the </w:t>
       </w:r>
+      <w:proofErr w:type="spellStart"/>
       <w:r>
         <w:rPr>
           <w:i/>
         </w:rPr>
         <w:t>ClearCanvas.Desktop.Executable</w:t>
       </w:r>
+      <w:proofErr w:type="spellEnd"/>
       <w:r>
         <w:t xml:space="preserve"> project the </w:t>
       </w:r>
@@ -9711,11 +10587,19 @@
         </w:numPr>
         <w:spacing w:before="100" w:beforeAutospacing="1" w:after="100" w:afterAutospacing="1" w:line="240" w:lineRule="auto"/>
       </w:pPr>
+      <w:proofErr w:type="spellStart"/>
       <w:r>
         <w:rPr>
           <w:b/>
         </w:rPr>
-        <w:t xml:space="preserve">ClearCanvas Image Streaming/Enabled: </w:t>
+        <w:t>ClearCanvas</w:t>
+      </w:r>
+      <w:proofErr w:type="spellEnd"/>
+      <w:r>
+        <w:rPr>
+          <w:b/>
+        </w:rPr>
+        <w:t xml:space="preserve"> Image Streaming/Enabled: </w:t>
       </w:r>
       <w:r>
         <w:t>uncheck.</w:t>
@@ -9787,72 +10671,143 @@
         <w:rPr>
           <w:i/>
         </w:rPr>
-        <w:t xml:space="preserve">Note: The ClearCanvas plugin is able to use bulk loading or single file loading. To change </w:t>
-      </w:r>
+        <w:t xml:space="preserve">Note: The </w:t>
+      </w:r>
+      <w:proofErr w:type="spellStart"/>
       <w:r>
         <w:rPr>
           <w:i/>
         </w:rPr>
+        <w:t>ClearCanvas</w:t>
+      </w:r>
+      <w:proofErr w:type="spellEnd"/>
+      <w:r>
+        <w:rPr>
+          <w:i/>
+        </w:rPr>
+        <w:t xml:space="preserve"> </w:t>
+      </w:r>
+      <w:proofErr w:type="spellStart"/>
+      <w:r>
+        <w:rPr>
+          <w:i/>
+        </w:rPr>
+        <w:t>plugin</w:t>
+      </w:r>
+      <w:proofErr w:type="spellEnd"/>
+      <w:r>
+        <w:rPr>
+          <w:i/>
+        </w:rPr>
+        <w:t xml:space="preserve"> is able to use bulk loading or single file loading. To change </w:t>
+      </w:r>
+      <w:r>
+        <w:rPr>
+          <w:i/>
+        </w:rPr>
         <w:tab/>
       </w:r>
       <w:r>
         <w:rPr>
           <w:i/>
         </w:rPr>
-        <w:t xml:space="preserve">between these modes, the plugin code needs to be modified. Specifically, </w:t>
-      </w:r>
+        <w:t xml:space="preserve">between these modes, the </w:t>
+      </w:r>
+      <w:proofErr w:type="spellStart"/>
       <w:r>
         <w:rPr>
           <w:i/>
         </w:rPr>
+        <w:t>plugin</w:t>
+      </w:r>
+      <w:proofErr w:type="spellEnd"/>
+      <w:r>
+        <w:rPr>
+          <w:i/>
+        </w:rPr>
+        <w:t xml:space="preserve"> code needs to be modified. Specifically, </w:t>
+      </w:r>
+      <w:r>
+        <w:rPr>
+          <w:i/>
+        </w:rPr>
         <w:tab/>
       </w:r>
+      <w:proofErr w:type="spellStart"/>
       <w:r>
         <w:rPr>
           <w:b/>
           <w:i/>
         </w:rPr>
-        <w:t xml:space="preserve">MINTLoader\MINTStudyLoader.cs </w:t>
-      </w:r>
-      <w:r>
-        <w:rPr>
-          <w:i/>
-        </w:rPr>
-        <w:t xml:space="preserve">program's </w:t>
-      </w:r>
+        <w:t>MINTLoader</w:t>
+      </w:r>
+      <w:proofErr w:type="spellEnd"/>
       <w:r>
         <w:rPr>
           <w:b/>
           <w:i/>
         </w:rPr>
-        <w:t>OnStart</w:t>
-      </w:r>
+        <w:t>\</w:t>
+      </w:r>
+      <w:proofErr w:type="spellStart"/>
       <w:r>
         <w:rPr>
           <w:b/>
           <w:i/>
         </w:rPr>
-        <w:t xml:space="preserve"> </w:t>
-      </w:r>
-      <w:r>
-        <w:rPr>
-          <w:i/>
-        </w:rPr>
-        <w:t xml:space="preserve">method needs to be modified, where if </w:t>
-      </w:r>
-      <w:r>
-        <w:rPr>
-          <w:i/>
-        </w:rPr>
-        <w:tab/>
-      </w:r>
+        <w:t>MINTStudyLoader.cs</w:t>
+      </w:r>
+      <w:proofErr w:type="spellEnd"/>
       <w:r>
         <w:rPr>
           <w:b/>
           <w:i/>
         </w:rPr>
+        <w:t xml:space="preserve"> </w:t>
+      </w:r>
+      <w:r>
+        <w:rPr>
+          <w:i/>
+        </w:rPr>
+        <w:t xml:space="preserve">program's </w:t>
+      </w:r>
+      <w:proofErr w:type="spellStart"/>
+      <w:r>
+        <w:rPr>
+          <w:b/>
+          <w:i/>
+        </w:rPr>
+        <w:t>OnStart</w:t>
+      </w:r>
+      <w:proofErr w:type="spellEnd"/>
+      <w:r>
+        <w:rPr>
+          <w:b/>
+          <w:i/>
+        </w:rPr>
+        <w:t xml:space="preserve"> </w:t>
+      </w:r>
+      <w:r>
+        <w:rPr>
+          <w:i/>
+        </w:rPr>
+        <w:t xml:space="preserve">method needs to be modified, where if </w:t>
+      </w:r>
+      <w:r>
+        <w:rPr>
+          <w:i/>
+        </w:rPr>
+        <w:tab/>
+      </w:r>
+      <w:proofErr w:type="spellStart"/>
+      <w:r>
+        <w:rPr>
+          <w:b/>
+          <w:i/>
+        </w:rPr>
         <w:t>UseBulkLoading</w:t>
       </w:r>
+      <w:proofErr w:type="spellEnd"/>
       <w:r>
         <w:rPr>
           <w:i/>
@@ -10779,7 +11734,7 @@
         <w:ind w:left="720" w:hanging="360"/>
       </w:pPr>
     </w:lvl>
-    <w:lvl w:ilvl="1" w:tplc="04090019" w:tentative="1">
+    <w:lvl w:ilvl="1" w:tplc="04090019">
       <w:start w:val="1"/>
       <w:numFmt w:val="lowerLetter"/>
       <w:lvlText w:val="%2."/>

</xml_diff>